<commit_message>
- Complete editing api_login. Provided 3 functions : Login, submit password and request password change
</commit_message>
<xml_diff>
--- a/03_User/TungNX/api_document_full/api_login.docx
+++ b/03_User/TungNX/api_document_full/api_login.docx
@@ -1,6 +1,6 @@
 
 <file path=word/document.xml><?xml version="1.0" encoding="utf-8"?>
-<w:document xmlns:wpc="http://schemas.microsoft.com/office/word/2010/wordprocessingCanvas" xmlns:cx="http://schemas.microsoft.com/office/drawing/2014/chartex" xmlns:cx1="http://schemas.microsoft.com/office/drawing/2015/9/8/chartex" xmlns:cx2="http://schemas.microsoft.com/office/drawing/2015/10/21/chartex" xmlns:cx3="http://schemas.microsoft.com/office/drawing/2016/5/9/chartex" xmlns:cx4="http://schemas.microsoft.com/office/drawing/2016/5/10/chartex" xmlns:cx5="http://schemas.microsoft.com/office/drawing/2016/5/11/chartex" xmlns:mc="http://schemas.openxmlformats.org/markup-compatibility/2006" xmlns:o="urn:schemas-microsoft-com:office:office" xmlns:r="http://schemas.openxmlformats.org/officeDocument/2006/relationships" xmlns:m="http://schemas.openxmlformats.org/officeDocument/2006/math" xmlns:v="urn:schemas-microsoft-com:vml" xmlns:wp14="http://schemas.microsoft.com/office/word/2010/wordprocessingDrawing" xmlns:wp="http://schemas.openxmlformats.org/drawingml/2006/wordprocessingDrawing" xmlns:w10="urn:schemas-microsoft-com:office:word" xmlns:w="http://schemas.openxmlformats.org/wordprocessingml/2006/main" xmlns:w14="http://schemas.microsoft.com/office/word/2010/wordml" xmlns:w15="http://schemas.microsoft.com/office/word/2012/wordml" xmlns:w16se="http://schemas.microsoft.com/office/word/2015/wordml/symex" xmlns:wpg="http://schemas.microsoft.com/office/word/2010/wordprocessingGroup" xmlns:wpi="http://schemas.microsoft.com/office/word/2010/wordprocessingInk" xmlns:wne="http://schemas.microsoft.com/office/word/2006/wordml" xmlns:wps="http://schemas.microsoft.com/office/word/2010/wordprocessingShape" mc:Ignorable="w14 w15 w16se wp14">
+<w:document xmlns:wpc="http://schemas.microsoft.com/office/word/2010/wordprocessingCanvas" xmlns:mc="http://schemas.openxmlformats.org/markup-compatibility/2006" xmlns:o="urn:schemas-microsoft-com:office:office" xmlns:r="http://schemas.openxmlformats.org/officeDocument/2006/relationships" xmlns:m="http://schemas.openxmlformats.org/officeDocument/2006/math" xmlns:v="urn:schemas-microsoft-com:vml" xmlns:wp14="http://schemas.microsoft.com/office/word/2010/wordprocessingDrawing" xmlns:wp="http://schemas.openxmlformats.org/drawingml/2006/wordprocessingDrawing" xmlns:w10="urn:schemas-microsoft-com:office:word" xmlns:w="http://schemas.openxmlformats.org/wordprocessingml/2006/main" xmlns:w14="http://schemas.microsoft.com/office/word/2010/wordml" xmlns:w15="http://schemas.microsoft.com/office/word/2012/wordml" xmlns:wpg="http://schemas.microsoft.com/office/word/2010/wordprocessingGroup" xmlns:wpi="http://schemas.microsoft.com/office/word/2010/wordprocessingInk" xmlns:wne="http://schemas.microsoft.com/office/word/2006/wordml" xmlns:wps="http://schemas.microsoft.com/office/word/2010/wordprocessingShape" mc:Ignorable="w14 w15 wp14">
   <w:body>
     <w:p>
       <w:pPr>
@@ -323,144 +323,6 @@
         <w:tc>
           <w:tcPr>
             <w:tcW w:w="1701" w:type="dxa"/>
-            <w:shd w:val="clear" w:color="auto" w:fill="auto"/>
-          </w:tcPr>
-          <w:p>
-            <w:pPr>
-              <w:pStyle w:val="ListParagraph"/>
-              <w:ind w:left="0"/>
-              <w:jc w:val="center"/>
-              <w:rPr>
-                <w:rFonts w:ascii="Times New Roman" w:hAnsi="Times New Roman" w:cs="Times New Roman"/>
-                <w:color w:val="000000" w:themeColor="text1"/>
-                <w:sz w:val="20"/>
-                <w:szCs w:val="20"/>
-              </w:rPr>
-            </w:pPr>
-            <w:r>
-              <w:rPr>
-                <w:rFonts w:ascii="Times New Roman" w:hAnsi="Times New Roman" w:cs="Times New Roman"/>
-                <w:color w:val="000000" w:themeColor="text1"/>
-                <w:sz w:val="20"/>
-                <w:szCs w:val="20"/>
-              </w:rPr>
-              <w:t>HEADER</w:t>
-            </w:r>
-          </w:p>
-        </w:tc>
-        <w:tc>
-          <w:tcPr>
-            <w:tcW w:w="1256" w:type="dxa"/>
-            <w:shd w:val="clear" w:color="auto" w:fill="auto"/>
-          </w:tcPr>
-          <w:p>
-            <w:pPr>
-              <w:pStyle w:val="ListParagraph"/>
-              <w:ind w:left="0"/>
-              <w:rPr>
-                <w:rFonts w:ascii="Times New Roman" w:hAnsi="Times New Roman" w:cs="Times New Roman"/>
-                <w:b/>
-                <w:color w:val="000000" w:themeColor="text1"/>
-                <w:sz w:val="20"/>
-                <w:szCs w:val="20"/>
-              </w:rPr>
-            </w:pPr>
-            <w:r>
-              <w:rPr>
-                <w:rFonts w:ascii="Times New Roman" w:hAnsi="Times New Roman" w:cs="Times New Roman"/>
-                <w:b/>
-                <w:color w:val="000000" w:themeColor="text1"/>
-                <w:sz w:val="20"/>
-                <w:szCs w:val="20"/>
-              </w:rPr>
-              <w:t>Accept-Language</w:t>
-            </w:r>
-          </w:p>
-        </w:tc>
-        <w:tc>
-          <w:tcPr>
-            <w:tcW w:w="1116" w:type="dxa"/>
-            <w:shd w:val="clear" w:color="auto" w:fill="auto"/>
-          </w:tcPr>
-          <w:p>
-            <w:pPr>
-              <w:pStyle w:val="ListParagraph"/>
-              <w:ind w:left="0"/>
-              <w:jc w:val="center"/>
-              <w:rPr>
-                <w:rFonts w:ascii="Times New Roman" w:hAnsi="Times New Roman" w:cs="Times New Roman"/>
-                <w:color w:val="000000" w:themeColor="text1"/>
-                <w:sz w:val="20"/>
-                <w:szCs w:val="20"/>
-              </w:rPr>
-            </w:pPr>
-            <w:r>
-              <w:rPr>
-                <w:rFonts w:ascii="Times New Roman" w:hAnsi="Times New Roman" w:cs="Times New Roman"/>
-                <w:color w:val="000000" w:themeColor="text1"/>
-                <w:sz w:val="20"/>
-                <w:szCs w:val="20"/>
-              </w:rPr>
-              <w:t>string</w:t>
-            </w:r>
-          </w:p>
-        </w:tc>
-        <w:tc>
-          <w:tcPr>
-            <w:tcW w:w="6842" w:type="dxa"/>
-            <w:shd w:val="clear" w:color="auto" w:fill="auto"/>
-          </w:tcPr>
-          <w:p>
-            <w:pPr>
-              <w:pStyle w:val="ListParagraph"/>
-              <w:ind w:left="0"/>
-              <w:rPr>
-                <w:rFonts w:ascii="Times New Roman" w:hAnsi="Times New Roman" w:cs="Times New Roman"/>
-                <w:color w:val="000000" w:themeColor="text1"/>
-                <w:sz w:val="20"/>
-                <w:szCs w:val="20"/>
-              </w:rPr>
-            </w:pPr>
-            <w:r>
-              <w:rPr>
-                <w:rFonts w:ascii="Times New Roman" w:hAnsi="Times New Roman" w:cs="Times New Roman"/>
-                <w:color w:val="000000" w:themeColor="text1"/>
-                <w:sz w:val="20"/>
-                <w:szCs w:val="20"/>
-              </w:rPr>
-              <w:t>Language which messages responded from server will be formatted.</w:t>
-            </w:r>
-          </w:p>
-          <w:p>
-            <w:pPr>
-              <w:pStyle w:val="ListParagraph"/>
-              <w:numPr>
-                <w:ilvl w:val="0"/>
-                <w:numId w:val="45"/>
-              </w:numPr>
-              <w:rPr>
-                <w:rFonts w:ascii="Times New Roman" w:hAnsi="Times New Roman" w:cs="Times New Roman"/>
-                <w:color w:val="000000" w:themeColor="text1"/>
-                <w:sz w:val="20"/>
-                <w:szCs w:val="20"/>
-              </w:rPr>
-            </w:pPr>
-            <w:r>
-              <w:rPr>
-                <w:rFonts w:ascii="Times New Roman" w:hAnsi="Times New Roman" w:cs="Times New Roman"/>
-                <w:color w:val="000000" w:themeColor="text1"/>
-                <w:sz w:val="20"/>
-                <w:szCs w:val="20"/>
-              </w:rPr>
-              <w:t>Default : en-US</w:t>
-            </w:r>
-          </w:p>
-        </w:tc>
-      </w:tr>
-      <w:tr>
-        <w:tc>
-          <w:tcPr>
-            <w:tcW w:w="1701" w:type="dxa"/>
             <w:vMerge w:val="restart"/>
             <w:shd w:val="clear" w:color="auto" w:fill="auto"/>
             <w:vAlign w:val="center"/>
@@ -1015,43 +877,8 @@
                 <w:sz w:val="20"/>
                 <w:szCs w:val="20"/>
               </w:rPr>
-              <w:t xml:space="preserve">  </w:t>
-            </w:r>
-            <w:r>
-              <w:rPr>
-                <w:rFonts w:ascii="Times New Roman" w:hAnsi="Times New Roman" w:cs="Times New Roman"/>
-                <w:color w:val="000000" w:themeColor="text1"/>
-                <w:sz w:val="20"/>
-                <w:szCs w:val="20"/>
-              </w:rPr>
-              <w:t>account_id</w:t>
-            </w:r>
-            <w:r>
-              <w:rPr>
-                <w:rFonts w:ascii="Times New Roman" w:hAnsi="Times New Roman" w:cs="Times New Roman"/>
-                <w:color w:val="000000" w:themeColor="text1"/>
-                <w:sz w:val="20"/>
-                <w:szCs w:val="20"/>
-              </w:rPr>
-              <w:t>:"</w:t>
-            </w:r>
-            <w:r>
-              <w:rPr>
-                <w:rFonts w:ascii="Times New Roman" w:hAnsi="Times New Roman" w:cs="Times New Roman"/>
-                <w:color w:val="000000" w:themeColor="text1"/>
-                <w:sz w:val="20"/>
-                <w:szCs w:val="20"/>
-              </w:rPr>
-              <w:t>int</w:t>
-            </w:r>
-            <w:r>
-              <w:rPr>
-                <w:rFonts w:ascii="Times New Roman" w:hAnsi="Times New Roman" w:cs="Times New Roman"/>
-                <w:color w:val="000000" w:themeColor="text1"/>
-                <w:sz w:val="20"/>
-                <w:szCs w:val="20"/>
-              </w:rPr>
-              <w:t>",</w:t>
+              <w:tab/>
+              <w:t>"account_id":"int",</w:t>
             </w:r>
           </w:p>
           <w:p>
@@ -1073,7 +900,8 @@
                 <w:sz w:val="20"/>
                 <w:szCs w:val="20"/>
               </w:rPr>
-              <w:t xml:space="preserve">  password:"string",</w:t>
+              <w:tab/>
+              <w:t>"password":"string",</w:t>
             </w:r>
           </w:p>
           <w:p>
@@ -1095,7 +923,8 @@
                 <w:sz w:val="20"/>
                 <w:szCs w:val="20"/>
               </w:rPr>
-              <w:t xml:space="preserve">  permission: "byte"</w:t>
+              <w:tab/>
+              <w:t>"permission": "byte"</w:t>
             </w:r>
           </w:p>
           <w:p>
@@ -1220,9 +1049,12 @@
                 <w:sz w:val="20"/>
                 <w:szCs w:val="20"/>
               </w:rPr>
-              <w:t xml:space="preserve"> </w:t>
-            </w:r>
-            <w:r>
+              <w:tab/>
+              <w:t>"Messages":{</w:t>
+            </w:r>
+          </w:p>
+          <w:p>
+            <w:pPr>
               <w:rPr>
                 <w:rStyle w:val="sbrace"/>
                 <w:rFonts w:ascii="Times New Roman" w:hAnsi="Times New Roman" w:cs="Times New Roman"/>
@@ -1230,11 +1062,8 @@
                 <w:sz w:val="20"/>
                 <w:szCs w:val="20"/>
               </w:rPr>
-              <w:t>"error": [</w:t>
-            </w:r>
-          </w:p>
-          <w:p>
-            <w:pPr>
+            </w:pPr>
+            <w:r>
               <w:rPr>
                 <w:rStyle w:val="sbrace"/>
                 <w:rFonts w:ascii="Times New Roman" w:hAnsi="Times New Roman" w:cs="Times New Roman"/>
@@ -1242,7 +1071,8 @@
                 <w:sz w:val="20"/>
                 <w:szCs w:val="20"/>
               </w:rPr>
-            </w:pPr>
+              <w:tab/>
+            </w:r>
             <w:r>
               <w:rPr>
                 <w:rStyle w:val="sbrace"/>
@@ -1251,7 +1081,8 @@
                 <w:sz w:val="20"/>
                 <w:szCs w:val="20"/>
               </w:rPr>
-              <w:t xml:space="preserve">    "Email_Required",</w:t>
+              <w:tab/>
+              <w:t>"Email":[</w:t>
             </w:r>
           </w:p>
           <w:p>
@@ -1272,11 +1103,9 @@
                 <w:sz w:val="20"/>
                 <w:szCs w:val="20"/>
               </w:rPr>
-              <w:t xml:space="preserve">    "Password_Required",</w:t>
-            </w:r>
-          </w:p>
-          <w:p>
-            <w:pPr>
+              <w:tab/>
+            </w:r>
+            <w:r>
               <w:rPr>
                 <w:rStyle w:val="sbrace"/>
                 <w:rFonts w:ascii="Times New Roman" w:hAnsi="Times New Roman" w:cs="Times New Roman"/>
@@ -1284,7 +1113,8 @@
                 <w:sz w:val="20"/>
                 <w:szCs w:val="20"/>
               </w:rPr>
-            </w:pPr>
+              <w:tab/>
+            </w:r>
             <w:r>
               <w:rPr>
                 <w:rStyle w:val="sbrace"/>
@@ -1293,7 +1123,8 @@
                 <w:sz w:val="20"/>
                 <w:szCs w:val="20"/>
               </w:rPr>
-              <w:t xml:space="preserve">    "Permission_Required"</w:t>
+              <w:tab/>
+              <w:t>"EMAIL_REQUIRED",</w:t>
             </w:r>
           </w:p>
           <w:p>
@@ -1314,7 +1145,272 @@
                 <w:sz w:val="20"/>
                 <w:szCs w:val="20"/>
               </w:rPr>
-              <w:t xml:space="preserve">  ]</w:t>
+              <w:tab/>
+            </w:r>
+            <w:r>
+              <w:rPr>
+                <w:rStyle w:val="sbrace"/>
+                <w:rFonts w:ascii="Times New Roman" w:hAnsi="Times New Roman" w:cs="Times New Roman"/>
+                <w:color w:val="000000" w:themeColor="text1"/>
+                <w:sz w:val="20"/>
+                <w:szCs w:val="20"/>
+              </w:rPr>
+              <w:tab/>
+            </w:r>
+            <w:r>
+              <w:rPr>
+                <w:rStyle w:val="sbrace"/>
+                <w:rFonts w:ascii="Times New Roman" w:hAnsi="Times New Roman" w:cs="Times New Roman"/>
+                <w:color w:val="000000" w:themeColor="text1"/>
+                <w:sz w:val="20"/>
+                <w:szCs w:val="20"/>
+              </w:rPr>
+              <w:tab/>
+              <w:t>"EMAIL_MAXLENGTH_EXCEEDED",</w:t>
+            </w:r>
+          </w:p>
+          <w:p>
+            <w:pPr>
+              <w:rPr>
+                <w:rStyle w:val="sbrace"/>
+                <w:rFonts w:ascii="Times New Roman" w:hAnsi="Times New Roman" w:cs="Times New Roman"/>
+                <w:color w:val="000000" w:themeColor="text1"/>
+                <w:sz w:val="20"/>
+                <w:szCs w:val="20"/>
+              </w:rPr>
+            </w:pPr>
+            <w:r>
+              <w:rPr>
+                <w:rStyle w:val="sbrace"/>
+                <w:rFonts w:ascii="Times New Roman" w:hAnsi="Times New Roman" w:cs="Times New Roman"/>
+                <w:color w:val="000000" w:themeColor="text1"/>
+                <w:sz w:val="20"/>
+                <w:szCs w:val="20"/>
+              </w:rPr>
+              <w:tab/>
+            </w:r>
+            <w:r>
+              <w:rPr>
+                <w:rStyle w:val="sbrace"/>
+                <w:rFonts w:ascii="Times New Roman" w:hAnsi="Times New Roman" w:cs="Times New Roman"/>
+                <w:color w:val="000000" w:themeColor="text1"/>
+                <w:sz w:val="20"/>
+                <w:szCs w:val="20"/>
+              </w:rPr>
+              <w:tab/>
+            </w:r>
+            <w:r>
+              <w:rPr>
+                <w:rStyle w:val="sbrace"/>
+                <w:rFonts w:ascii="Times New Roman" w:hAnsi="Times New Roman" w:cs="Times New Roman"/>
+                <w:color w:val="000000" w:themeColor="text1"/>
+                <w:sz w:val="20"/>
+                <w:szCs w:val="20"/>
+              </w:rPr>
+              <w:tab/>
+              <w:t>"EMAIL_FORMAT_INVALID"</w:t>
+            </w:r>
+          </w:p>
+          <w:p>
+            <w:pPr>
+              <w:rPr>
+                <w:rStyle w:val="sbrace"/>
+                <w:rFonts w:ascii="Times New Roman" w:hAnsi="Times New Roman" w:cs="Times New Roman"/>
+                <w:color w:val="000000" w:themeColor="text1"/>
+                <w:sz w:val="20"/>
+                <w:szCs w:val="20"/>
+              </w:rPr>
+            </w:pPr>
+            <w:r>
+              <w:rPr>
+                <w:rStyle w:val="sbrace"/>
+                <w:rFonts w:ascii="Times New Roman" w:hAnsi="Times New Roman" w:cs="Times New Roman"/>
+                <w:color w:val="000000" w:themeColor="text1"/>
+                <w:sz w:val="20"/>
+                <w:szCs w:val="20"/>
+              </w:rPr>
+              <w:tab/>
+            </w:r>
+            <w:r>
+              <w:rPr>
+                <w:rStyle w:val="sbrace"/>
+                <w:rFonts w:ascii="Times New Roman" w:hAnsi="Times New Roman" w:cs="Times New Roman"/>
+                <w:color w:val="000000" w:themeColor="text1"/>
+                <w:sz w:val="20"/>
+                <w:szCs w:val="20"/>
+              </w:rPr>
+              <w:tab/>
+              <w:t>],</w:t>
+            </w:r>
+          </w:p>
+          <w:p>
+            <w:pPr>
+              <w:rPr>
+                <w:rStyle w:val="sbrace"/>
+                <w:rFonts w:ascii="Times New Roman" w:hAnsi="Times New Roman" w:cs="Times New Roman"/>
+                <w:color w:val="000000" w:themeColor="text1"/>
+                <w:sz w:val="20"/>
+                <w:szCs w:val="20"/>
+              </w:rPr>
+            </w:pPr>
+            <w:r>
+              <w:rPr>
+                <w:rStyle w:val="sbrace"/>
+                <w:rFonts w:ascii="Times New Roman" w:hAnsi="Times New Roman" w:cs="Times New Roman"/>
+                <w:color w:val="000000" w:themeColor="text1"/>
+                <w:sz w:val="20"/>
+                <w:szCs w:val="20"/>
+              </w:rPr>
+              <w:tab/>
+            </w:r>
+            <w:r>
+              <w:rPr>
+                <w:rStyle w:val="sbrace"/>
+                <w:rFonts w:ascii="Times New Roman" w:hAnsi="Times New Roman" w:cs="Times New Roman"/>
+                <w:color w:val="000000" w:themeColor="text1"/>
+                <w:sz w:val="20"/>
+                <w:szCs w:val="20"/>
+              </w:rPr>
+              <w:tab/>
+              <w:t>"Password":[</w:t>
+            </w:r>
+          </w:p>
+          <w:p>
+            <w:pPr>
+              <w:rPr>
+                <w:rStyle w:val="sbrace"/>
+                <w:rFonts w:ascii="Times New Roman" w:hAnsi="Times New Roman" w:cs="Times New Roman"/>
+                <w:color w:val="000000" w:themeColor="text1"/>
+                <w:sz w:val="20"/>
+                <w:szCs w:val="20"/>
+              </w:rPr>
+            </w:pPr>
+            <w:r>
+              <w:rPr>
+                <w:rStyle w:val="sbrace"/>
+                <w:rFonts w:ascii="Times New Roman" w:hAnsi="Times New Roman" w:cs="Times New Roman"/>
+                <w:color w:val="000000" w:themeColor="text1"/>
+                <w:sz w:val="20"/>
+                <w:szCs w:val="20"/>
+              </w:rPr>
+              <w:tab/>
+            </w:r>
+            <w:r>
+              <w:rPr>
+                <w:rStyle w:val="sbrace"/>
+                <w:rFonts w:ascii="Times New Roman" w:hAnsi="Times New Roman" w:cs="Times New Roman"/>
+                <w:color w:val="000000" w:themeColor="text1"/>
+                <w:sz w:val="20"/>
+                <w:szCs w:val="20"/>
+              </w:rPr>
+              <w:tab/>
+            </w:r>
+            <w:r>
+              <w:rPr>
+                <w:rStyle w:val="sbrace"/>
+                <w:rFonts w:ascii="Times New Roman" w:hAnsi="Times New Roman" w:cs="Times New Roman"/>
+                <w:color w:val="000000" w:themeColor="text1"/>
+                <w:sz w:val="20"/>
+                <w:szCs w:val="20"/>
+              </w:rPr>
+              <w:tab/>
+              <w:t>"PASSWORD_REQUIRED",</w:t>
+            </w:r>
+          </w:p>
+          <w:p>
+            <w:pPr>
+              <w:rPr>
+                <w:rStyle w:val="sbrace"/>
+                <w:rFonts w:ascii="Times New Roman" w:hAnsi="Times New Roman" w:cs="Times New Roman"/>
+                <w:color w:val="000000" w:themeColor="text1"/>
+                <w:sz w:val="20"/>
+                <w:szCs w:val="20"/>
+              </w:rPr>
+            </w:pPr>
+            <w:r>
+              <w:rPr>
+                <w:rStyle w:val="sbrace"/>
+                <w:rFonts w:ascii="Times New Roman" w:hAnsi="Times New Roman" w:cs="Times New Roman"/>
+                <w:color w:val="000000" w:themeColor="text1"/>
+                <w:sz w:val="20"/>
+                <w:szCs w:val="20"/>
+              </w:rPr>
+              <w:tab/>
+            </w:r>
+            <w:r>
+              <w:rPr>
+                <w:rStyle w:val="sbrace"/>
+                <w:rFonts w:ascii="Times New Roman" w:hAnsi="Times New Roman" w:cs="Times New Roman"/>
+                <w:color w:val="000000" w:themeColor="text1"/>
+                <w:sz w:val="20"/>
+                <w:szCs w:val="20"/>
+              </w:rPr>
+              <w:tab/>
+            </w:r>
+            <w:r>
+              <w:rPr>
+                <w:rStyle w:val="sbrace"/>
+                <w:rFonts w:ascii="Times New Roman" w:hAnsi="Times New Roman" w:cs="Times New Roman"/>
+                <w:color w:val="000000" w:themeColor="text1"/>
+                <w:sz w:val="20"/>
+                <w:szCs w:val="20"/>
+              </w:rPr>
+              <w:tab/>
+              <w:t>"PASSWORD_MAXLENGTH_EXCEEDED"</w:t>
+            </w:r>
+          </w:p>
+          <w:p>
+            <w:pPr>
+              <w:rPr>
+                <w:rStyle w:val="sbrace"/>
+                <w:rFonts w:ascii="Times New Roman" w:hAnsi="Times New Roman" w:cs="Times New Roman"/>
+                <w:color w:val="000000" w:themeColor="text1"/>
+                <w:sz w:val="20"/>
+                <w:szCs w:val="20"/>
+              </w:rPr>
+            </w:pPr>
+            <w:r>
+              <w:rPr>
+                <w:rStyle w:val="sbrace"/>
+                <w:rFonts w:ascii="Times New Roman" w:hAnsi="Times New Roman" w:cs="Times New Roman"/>
+                <w:color w:val="000000" w:themeColor="text1"/>
+                <w:sz w:val="20"/>
+                <w:szCs w:val="20"/>
+              </w:rPr>
+              <w:tab/>
+            </w:r>
+            <w:r>
+              <w:rPr>
+                <w:rStyle w:val="sbrace"/>
+                <w:rFonts w:ascii="Times New Roman" w:hAnsi="Times New Roman" w:cs="Times New Roman"/>
+                <w:color w:val="000000" w:themeColor="text1"/>
+                <w:sz w:val="20"/>
+                <w:szCs w:val="20"/>
+              </w:rPr>
+              <w:tab/>
+              <w:t>]</w:t>
+            </w:r>
+          </w:p>
+          <w:p>
+            <w:pPr>
+              <w:rPr>
+                <w:rStyle w:val="sbrace"/>
+                <w:rFonts w:ascii="Times New Roman" w:hAnsi="Times New Roman" w:cs="Times New Roman"/>
+                <w:color w:val="000000" w:themeColor="text1"/>
+                <w:sz w:val="20"/>
+                <w:szCs w:val="20"/>
+              </w:rPr>
+            </w:pPr>
+            <w:r>
+              <w:rPr>
+                <w:rStyle w:val="sbrace"/>
+                <w:rFonts w:ascii="Times New Roman" w:hAnsi="Times New Roman" w:cs="Times New Roman"/>
+                <w:color w:val="000000" w:themeColor="text1"/>
+                <w:sz w:val="20"/>
+                <w:szCs w:val="20"/>
+              </w:rPr>
+              <w:tab/>
+              <w:t>}</w:t>
             </w:r>
           </w:p>
           <w:p>
@@ -1438,7 +1534,8 @@
                 <w:sz w:val="20"/>
                 <w:szCs w:val="20"/>
               </w:rPr>
-              <w:t xml:space="preserve">  "Message":"ACCOUNT_DEACTIVATE"</w:t>
+              <w:tab/>
+              <w:t>"Message":"ACCOUNT_DEACTIVATE"</w:t>
             </w:r>
           </w:p>
           <w:p>
@@ -1513,7 +1610,7 @@
                 <w:sz w:val="20"/>
                 <w:szCs w:val="20"/>
               </w:rPr>
-              <w:t>Account doesn’t exist in system</w:t>
+              <w:t>Account is pending in the system.</w:t>
             </w:r>
           </w:p>
         </w:tc>
@@ -1562,150 +1659,8 @@
                 <w:sz w:val="20"/>
                 <w:szCs w:val="20"/>
               </w:rPr>
-              <w:t>"Message":</w:t>
-            </w:r>
-            <w:r>
-              <w:rPr>
-                <w:rStyle w:val="sbrace"/>
-                <w:rFonts w:ascii="Times New Roman" w:hAnsi="Times New Roman" w:cs="Times New Roman"/>
-                <w:color w:val="000000" w:themeColor="text1"/>
-                <w:sz w:val="20"/>
-                <w:szCs w:val="20"/>
-              </w:rPr>
-              <w:t>[</w:t>
-            </w:r>
-          </w:p>
-          <w:p>
-            <w:pPr>
-              <w:rPr>
-                <w:rStyle w:val="sbrace"/>
-                <w:rFonts w:ascii="Times New Roman" w:hAnsi="Times New Roman" w:cs="Times New Roman"/>
-                <w:color w:val="000000" w:themeColor="text1"/>
-                <w:sz w:val="20"/>
-                <w:szCs w:val="20"/>
-              </w:rPr>
-            </w:pPr>
-            <w:r>
-              <w:rPr>
-                <w:rStyle w:val="sbrace"/>
-                <w:rFonts w:ascii="Times New Roman" w:hAnsi="Times New Roman" w:cs="Times New Roman"/>
-                <w:color w:val="000000" w:themeColor="text1"/>
-                <w:sz w:val="20"/>
-                <w:szCs w:val="20"/>
-              </w:rPr>
-              <w:t xml:space="preserve">    </w:t>
-            </w:r>
-            <w:r>
-              <w:rPr>
-                <w:rStyle w:val="sbrace"/>
-                <w:rFonts w:ascii="Times New Roman" w:hAnsi="Times New Roman" w:cs="Times New Roman"/>
-                <w:color w:val="000000" w:themeColor="text1"/>
-                <w:sz w:val="20"/>
-                <w:szCs w:val="20"/>
-              </w:rPr>
-              <w:t>"</w:t>
-            </w:r>
-            <w:r>
-              <w:rPr>
-                <w:rStyle w:val="sbrace"/>
-                <w:rFonts w:ascii="Times New Roman" w:hAnsi="Times New Roman" w:cs="Times New Roman"/>
-                <w:color w:val="000000" w:themeColor="text1"/>
-                <w:sz w:val="20"/>
-                <w:szCs w:val="20"/>
-              </w:rPr>
-              <w:t>Email_Incorrect</w:t>
-            </w:r>
-            <w:r>
-              <w:rPr>
-                <w:rStyle w:val="sbrace"/>
-                <w:rFonts w:ascii="Times New Roman" w:hAnsi="Times New Roman" w:cs="Times New Roman"/>
-                <w:color w:val="000000" w:themeColor="text1"/>
-                <w:sz w:val="20"/>
-                <w:szCs w:val="20"/>
-              </w:rPr>
-              <w:t>"</w:t>
-            </w:r>
-            <w:r>
-              <w:rPr>
-                <w:rStyle w:val="sbrace"/>
-                <w:rFonts w:ascii="Times New Roman" w:hAnsi="Times New Roman" w:cs="Times New Roman"/>
-                <w:color w:val="000000" w:themeColor="text1"/>
-                <w:sz w:val="20"/>
-                <w:szCs w:val="20"/>
-              </w:rPr>
-              <w:t>,</w:t>
-            </w:r>
-          </w:p>
-          <w:p>
-            <w:pPr>
-              <w:rPr>
-                <w:rStyle w:val="sbrace"/>
-                <w:rFonts w:ascii="Times New Roman" w:hAnsi="Times New Roman" w:cs="Times New Roman"/>
-                <w:color w:val="000000" w:themeColor="text1"/>
-                <w:sz w:val="20"/>
-                <w:szCs w:val="20"/>
-              </w:rPr>
-            </w:pPr>
-            <w:r>
-              <w:rPr>
-                <w:rStyle w:val="sbrace"/>
-                <w:rFonts w:ascii="Times New Roman" w:hAnsi="Times New Roman" w:cs="Times New Roman"/>
-                <w:color w:val="000000" w:themeColor="text1"/>
-                <w:sz w:val="20"/>
-                <w:szCs w:val="20"/>
-              </w:rPr>
-              <w:t xml:space="preserve">    </w:t>
-            </w:r>
-            <w:r>
-              <w:rPr>
-                <w:rStyle w:val="sbrace"/>
-                <w:rFonts w:ascii="Times New Roman" w:hAnsi="Times New Roman" w:cs="Times New Roman"/>
-                <w:color w:val="000000" w:themeColor="text1"/>
-                <w:sz w:val="20"/>
-                <w:szCs w:val="20"/>
-              </w:rPr>
-              <w:t>"</w:t>
-            </w:r>
-            <w:r>
-              <w:rPr>
-                <w:rStyle w:val="sbrace"/>
-                <w:rFonts w:ascii="Times New Roman" w:hAnsi="Times New Roman" w:cs="Times New Roman"/>
-                <w:color w:val="000000" w:themeColor="text1"/>
-                <w:sz w:val="20"/>
-                <w:szCs w:val="20"/>
-              </w:rPr>
-              <w:t>Password_Incorrect</w:t>
-            </w:r>
-            <w:r>
-              <w:rPr>
-                <w:rStyle w:val="sbrace"/>
-                <w:rFonts w:ascii="Times New Roman" w:hAnsi="Times New Roman" w:cs="Times New Roman"/>
-                <w:color w:val="000000" w:themeColor="text1"/>
-                <w:sz w:val="20"/>
-                <w:szCs w:val="20"/>
-              </w:rPr>
-              <w:t>"</w:t>
-            </w:r>
-          </w:p>
-          <w:p>
-            <w:pPr>
-              <w:rPr>
-                <w:rStyle w:val="sbrace"/>
-                <w:rFonts w:ascii="Times New Roman" w:hAnsi="Times New Roman" w:cs="Times New Roman"/>
-                <w:color w:val="000000" w:themeColor="text1"/>
-                <w:sz w:val="20"/>
-                <w:szCs w:val="20"/>
-              </w:rPr>
-            </w:pPr>
-            <w:r>
-              <w:rPr>
-                <w:rStyle w:val="sbrace"/>
-                <w:rFonts w:ascii="Times New Roman" w:hAnsi="Times New Roman" w:cs="Times New Roman"/>
-                <w:color w:val="000000" w:themeColor="text1"/>
-                <w:sz w:val="20"/>
-                <w:szCs w:val="20"/>
-              </w:rPr>
-              <w:t xml:space="preserve">  ]</w:t>
+              <w:tab/>
+              <w:t>"Message":"ACCOUNT_PENDING"</w:t>
             </w:r>
           </w:p>
           <w:p>
@@ -1841,7 +1796,8 @@
                 <w:sz w:val="20"/>
                 <w:szCs w:val="20"/>
               </w:rPr>
-              <w:t xml:space="preserve">  "Message":"ACCOUNT_DOESNT_HAVE_PERMISSION"</w:t>
+              <w:tab/>
+              <w:t>"Message":"PERMISSION_INSUFFICIENT"</w:t>
             </w:r>
           </w:p>
           <w:p>
@@ -2012,28 +1968,7 @@
           <w:sz w:val="28"/>
           <w:szCs w:val="28"/>
         </w:rPr>
-        <w:lastRenderedPageBreak/>
-        <w:t>Request to change password (</w:t>
-      </w:r>
-      <w:r>
-        <w:rPr>
-          <w:rFonts w:ascii="Times New Roman" w:hAnsi="Times New Roman" w:cs="Times New Roman"/>
-          <w:b/>
-          <w:color w:val="000000" w:themeColor="text1"/>
-          <w:sz w:val="28"/>
-          <w:szCs w:val="28"/>
-        </w:rPr>
-        <w:t>Forgot password</w:t>
-      </w:r>
-      <w:r>
-        <w:rPr>
-          <w:rFonts w:ascii="Times New Roman" w:hAnsi="Times New Roman" w:cs="Times New Roman"/>
-          <w:b/>
-          <w:color w:val="000000" w:themeColor="text1"/>
-          <w:sz w:val="28"/>
-          <w:szCs w:val="28"/>
-        </w:rPr>
-        <w:t>)</w:t>
+        <w:t>Request to change password (Forgot password)</w:t>
       </w:r>
     </w:p>
     <w:p>
@@ -2169,7 +2104,7 @@
                 <w:sz w:val="20"/>
                 <w:szCs w:val="20"/>
               </w:rPr>
-              <w:t>POST</w:t>
+              <w:t>GET</w:t>
             </w:r>
           </w:p>
         </w:tc>
@@ -2207,7 +2142,7 @@
                 <w:sz w:val="19"/>
                 <w:szCs w:val="19"/>
               </w:rPr>
-              <w:t>login</w:t>
+              <w:t>password</w:t>
             </w:r>
           </w:p>
         </w:tc>
@@ -2352,146 +2287,7 @@
                 <w:sz w:val="20"/>
                 <w:szCs w:val="20"/>
               </w:rPr>
-              <w:t>HEADER</w:t>
-            </w:r>
-          </w:p>
-        </w:tc>
-        <w:tc>
-          <w:tcPr>
-            <w:tcW w:w="1256" w:type="dxa"/>
-            <w:shd w:val="clear" w:color="auto" w:fill="auto"/>
-          </w:tcPr>
-          <w:p>
-            <w:pPr>
-              <w:pStyle w:val="ListParagraph"/>
-              <w:ind w:left="0"/>
-              <w:rPr>
-                <w:rFonts w:ascii="Times New Roman" w:hAnsi="Times New Roman" w:cs="Times New Roman"/>
-                <w:b/>
-                <w:color w:val="000000" w:themeColor="text1"/>
-                <w:sz w:val="20"/>
-                <w:szCs w:val="20"/>
-              </w:rPr>
-            </w:pPr>
-            <w:r>
-              <w:rPr>
-                <w:rFonts w:ascii="Times New Roman" w:hAnsi="Times New Roman" w:cs="Times New Roman"/>
-                <w:b/>
-                <w:color w:val="000000" w:themeColor="text1"/>
-                <w:sz w:val="20"/>
-                <w:szCs w:val="20"/>
-              </w:rPr>
-              <w:t>Accept-Language</w:t>
-            </w:r>
-          </w:p>
-        </w:tc>
-        <w:tc>
-          <w:tcPr>
-            <w:tcW w:w="1116" w:type="dxa"/>
-            <w:shd w:val="clear" w:color="auto" w:fill="auto"/>
-          </w:tcPr>
-          <w:p>
-            <w:pPr>
-              <w:pStyle w:val="ListParagraph"/>
-              <w:ind w:left="0"/>
-              <w:jc w:val="center"/>
-              <w:rPr>
-                <w:rFonts w:ascii="Times New Roman" w:hAnsi="Times New Roman" w:cs="Times New Roman"/>
-                <w:color w:val="000000" w:themeColor="text1"/>
-                <w:sz w:val="20"/>
-                <w:szCs w:val="20"/>
-              </w:rPr>
-            </w:pPr>
-            <w:r>
-              <w:rPr>
-                <w:rFonts w:ascii="Times New Roman" w:hAnsi="Times New Roman" w:cs="Times New Roman"/>
-                <w:color w:val="000000" w:themeColor="text1"/>
-                <w:sz w:val="20"/>
-                <w:szCs w:val="20"/>
-              </w:rPr>
-              <w:t>string</w:t>
-            </w:r>
-          </w:p>
-        </w:tc>
-        <w:tc>
-          <w:tcPr>
-            <w:tcW w:w="6842" w:type="dxa"/>
-            <w:shd w:val="clear" w:color="auto" w:fill="auto"/>
-          </w:tcPr>
-          <w:p>
-            <w:pPr>
-              <w:pStyle w:val="ListParagraph"/>
-              <w:ind w:left="0"/>
-              <w:rPr>
-                <w:rFonts w:ascii="Times New Roman" w:hAnsi="Times New Roman" w:cs="Times New Roman"/>
-                <w:color w:val="000000" w:themeColor="text1"/>
-                <w:sz w:val="20"/>
-                <w:szCs w:val="20"/>
-              </w:rPr>
-            </w:pPr>
-            <w:r>
-              <w:rPr>
-                <w:rFonts w:ascii="Times New Roman" w:hAnsi="Times New Roman" w:cs="Times New Roman"/>
-                <w:color w:val="000000" w:themeColor="text1"/>
-                <w:sz w:val="20"/>
-                <w:szCs w:val="20"/>
-              </w:rPr>
-              <w:t>Language which messages responded from server will be formatted.</w:t>
-            </w:r>
-          </w:p>
-          <w:p>
-            <w:pPr>
-              <w:pStyle w:val="ListParagraph"/>
-              <w:numPr>
-                <w:ilvl w:val="0"/>
-                <w:numId w:val="45"/>
-              </w:numPr>
-              <w:rPr>
-                <w:rFonts w:ascii="Times New Roman" w:hAnsi="Times New Roman" w:cs="Times New Roman"/>
-                <w:color w:val="000000" w:themeColor="text1"/>
-                <w:sz w:val="20"/>
-                <w:szCs w:val="20"/>
-              </w:rPr>
-            </w:pPr>
-            <w:r>
-              <w:rPr>
-                <w:rFonts w:ascii="Times New Roman" w:hAnsi="Times New Roman" w:cs="Times New Roman"/>
-                <w:color w:val="000000" w:themeColor="text1"/>
-                <w:sz w:val="20"/>
-                <w:szCs w:val="20"/>
-              </w:rPr>
-              <w:t>Default : en-US</w:t>
-            </w:r>
-          </w:p>
-        </w:tc>
-      </w:tr>
-      <w:tr>
-        <w:tc>
-          <w:tcPr>
-            <w:tcW w:w="1701" w:type="dxa"/>
-            <w:shd w:val="clear" w:color="auto" w:fill="auto"/>
-            <w:vAlign w:val="center"/>
-          </w:tcPr>
-          <w:p>
-            <w:pPr>
-              <w:pStyle w:val="ListParagraph"/>
-              <w:ind w:left="0"/>
-              <w:jc w:val="center"/>
-              <w:rPr>
-                <w:rFonts w:ascii="Times New Roman" w:hAnsi="Times New Roman" w:cs="Times New Roman"/>
-                <w:color w:val="000000" w:themeColor="text1"/>
-                <w:sz w:val="20"/>
-                <w:szCs w:val="20"/>
-              </w:rPr>
-            </w:pPr>
-            <w:r>
-              <w:rPr>
-                <w:rFonts w:ascii="Times New Roman" w:hAnsi="Times New Roman" w:cs="Times New Roman"/>
-                <w:color w:val="000000" w:themeColor="text1"/>
-                <w:sz w:val="20"/>
-                <w:szCs w:val="20"/>
-              </w:rPr>
-              <w:t>BODY</w:t>
+              <w:t>URL</w:t>
             </w:r>
           </w:p>
         </w:tc>
@@ -2625,42 +2421,7 @@
                 <w:sz w:val="20"/>
                 <w:szCs w:val="20"/>
               </w:rPr>
-              <w:t>Max length: 64</w:t>
-            </w:r>
-          </w:p>
-          <w:p>
-            <w:pPr>
-              <w:pStyle w:val="ListParagraph"/>
-              <w:numPr>
-                <w:ilvl w:val="0"/>
-                <w:numId w:val="45"/>
-              </w:numPr>
-              <w:rPr>
-                <w:rFonts w:ascii="Times New Roman" w:hAnsi="Times New Roman" w:cs="Times New Roman"/>
-                <w:color w:val="000000" w:themeColor="text1"/>
-                <w:sz w:val="20"/>
-                <w:szCs w:val="20"/>
-              </w:rPr>
-            </w:pPr>
-            <w:r>
-              <w:rPr>
-                <w:rFonts w:ascii="Times New Roman" w:hAnsi="Times New Roman" w:cs="Times New Roman"/>
-                <w:b/>
-                <w:color w:val="000000" w:themeColor="text1"/>
-                <w:sz w:val="20"/>
-                <w:szCs w:val="20"/>
-              </w:rPr>
-              <w:t xml:space="preserve">Regex: </w:t>
-            </w:r>
-            <w:r>
-              <w:rPr>
-                <w:rFonts w:ascii="Consolas" w:hAnsi="Consolas" w:cs="Consolas"/>
-                <w:color w:val="800000"/>
-                <w:sz w:val="19"/>
-                <w:szCs w:val="19"/>
-                <w:highlight w:val="white"/>
-              </w:rPr>
-              <w:t>^\w+([-+.']\w+)*@\w+([-.]\w+)*\.\w+([-.]\w+)*$</w:t>
+              <w:t>(Data validation – refer to validation documents)</w:t>
             </w:r>
           </w:p>
         </w:tc>
@@ -2767,43 +2528,7 @@
                 <w:sz w:val="20"/>
                 <w:szCs w:val="20"/>
               </w:rPr>
-              <w:t xml:space="preserve">Flow : </w:t>
-            </w:r>
-            <w:r>
-              <w:rPr>
-                <w:rFonts w:ascii="Times New Roman" w:hAnsi="Times New Roman" w:cs="Times New Roman"/>
-                <w:color w:val="000000" w:themeColor="text1"/>
-                <w:sz w:val="20"/>
-                <w:szCs w:val="20"/>
-              </w:rPr>
-              <w:t>Fill the emal</w:t>
-            </w:r>
-            <w:r>
-              <w:rPr>
-                <w:rFonts w:ascii="Times New Roman" w:hAnsi="Times New Roman" w:cs="Times New Roman"/>
-                <w:color w:val="000000" w:themeColor="text1"/>
-                <w:sz w:val="20"/>
-                <w:szCs w:val="20"/>
-              </w:rPr>
-              <w:t xml:space="preserve"> -&gt; Submit -&gt;</w:t>
-            </w:r>
-            <w:r>
-              <w:rPr>
-                <w:rFonts w:ascii="Times New Roman" w:hAnsi="Times New Roman" w:cs="Times New Roman"/>
-                <w:color w:val="000000" w:themeColor="text1"/>
-                <w:sz w:val="20"/>
-                <w:szCs w:val="20"/>
-              </w:rPr>
-              <w:t>Waiting for email to get the url to go to change new password form</w:t>
-            </w:r>
-            <w:r>
-              <w:rPr>
-                <w:rFonts w:ascii="Times New Roman" w:hAnsi="Times New Roman" w:cs="Times New Roman"/>
-                <w:color w:val="000000" w:themeColor="text1"/>
-                <w:sz w:val="20"/>
-                <w:szCs w:val="20"/>
-              </w:rPr>
-              <w:t>.</w:t>
+              <w:t>Flow : Fill the emal -&gt; Submit -&gt;Waiting for email to get the url to go to change new password form.</w:t>
             </w:r>
           </w:p>
         </w:tc>
@@ -3126,7 +2851,6 @@
                 <w:color w:val="000000"/>
                 <w:sz w:val="19"/>
                 <w:szCs w:val="19"/>
-                <w:highlight w:val="white"/>
                 <w:lang w:val="vi-VN"/>
               </w:rPr>
             </w:pPr>
@@ -3136,7 +2860,6 @@
                 <w:color w:val="000000"/>
                 <w:sz w:val="19"/>
                 <w:szCs w:val="19"/>
-                <w:highlight w:val="white"/>
                 <w:lang w:val="vi-VN"/>
               </w:rPr>
               <w:t>{</w:t>
@@ -3152,7 +2875,7 @@
                 <w:color w:val="000000"/>
                 <w:sz w:val="19"/>
                 <w:szCs w:val="19"/>
-                <w:highlight w:val="white"/>
+                <w:lang w:val="vi-VN"/>
               </w:rPr>
             </w:pPr>
             <w:r>
@@ -3161,145 +2884,258 @@
                 <w:color w:val="000000"/>
                 <w:sz w:val="19"/>
                 <w:szCs w:val="19"/>
-                <w:highlight w:val="white"/>
                 <w:lang w:val="vi-VN"/>
               </w:rPr>
-              <w:t xml:space="preserve">  </w:t>
-            </w:r>
-            <w:r>
-              <w:rPr>
-                <w:rFonts w:ascii="Consolas" w:hAnsi="Consolas" w:cs="Consolas"/>
-                <w:color w:val="2E75B6"/>
-                <w:sz w:val="19"/>
-                <w:szCs w:val="19"/>
-                <w:highlight w:val="white"/>
-                <w:lang w:val="vi-VN"/>
-              </w:rPr>
-              <w:t>"Error</w:t>
-            </w:r>
-            <w:r>
-              <w:rPr>
-                <w:rFonts w:ascii="Consolas" w:hAnsi="Consolas" w:cs="Consolas"/>
-                <w:color w:val="2E75B6"/>
-                <w:sz w:val="19"/>
-                <w:szCs w:val="19"/>
-                <w:highlight w:val="white"/>
-              </w:rPr>
-              <w:t>s</w:t>
-            </w:r>
-            <w:r>
-              <w:rPr>
-                <w:rFonts w:ascii="Consolas" w:hAnsi="Consolas" w:cs="Consolas"/>
-                <w:color w:val="2E75B6"/>
-                <w:sz w:val="19"/>
-                <w:szCs w:val="19"/>
-                <w:highlight w:val="white"/>
-                <w:lang w:val="vi-VN"/>
-              </w:rPr>
-              <w:t>"</w:t>
-            </w:r>
-            <w:r>
+              <w:tab/>
+              <w:t>"Messages":{</w:t>
+            </w:r>
+          </w:p>
+          <w:p>
+            <w:pPr>
+              <w:autoSpaceDE w:val="0"/>
+              <w:autoSpaceDN w:val="0"/>
+              <w:adjustRightInd w:val="0"/>
               <w:rPr>
                 <w:rFonts w:ascii="Consolas" w:hAnsi="Consolas" w:cs="Consolas"/>
                 <w:color w:val="000000"/>
                 <w:sz w:val="19"/>
                 <w:szCs w:val="19"/>
-                <w:highlight w:val="white"/>
                 <w:lang w:val="vi-VN"/>
               </w:rPr>
-              <w:t xml:space="preserve">: </w:t>
-            </w:r>
+            </w:pPr>
             <w:r>
               <w:rPr>
                 <w:rFonts w:ascii="Consolas" w:hAnsi="Consolas" w:cs="Consolas"/>
                 <w:color w:val="000000"/>
                 <w:sz w:val="19"/>
                 <w:szCs w:val="19"/>
-                <w:highlight w:val="white"/>
-              </w:rPr>
-              <w:t>[</w:t>
-            </w:r>
-            <w:r>
-              <w:rPr>
-                <w:rFonts w:ascii="Consolas" w:hAnsi="Consolas" w:cs="Consolas"/>
-                <w:color w:val="A31515"/>
-                <w:sz w:val="19"/>
-                <w:szCs w:val="19"/>
-                <w:highlight w:val="white"/>
                 <w:lang w:val="vi-VN"/>
               </w:rPr>
-              <w:t>""</w:t>
-            </w:r>
-            <w:r>
-              <w:rPr>
-                <w:rFonts w:ascii="Consolas" w:hAnsi="Consolas" w:cs="Consolas"/>
-                <w:color w:val="A31515"/>
-                <w:sz w:val="19"/>
-                <w:szCs w:val="19"/>
-                <w:highlight w:val="white"/>
-              </w:rPr>
-              <w:t>,</w:t>
-            </w:r>
-            <w:r>
-              <w:rPr>
-                <w:rFonts w:ascii="Consolas" w:hAnsi="Consolas" w:cs="Consolas"/>
-                <w:color w:val="A31515"/>
-                <w:sz w:val="19"/>
-                <w:szCs w:val="19"/>
-                <w:highlight w:val="white"/>
-                <w:lang w:val="vi-VN"/>
-              </w:rPr>
-              <w:t>""</w:t>
-            </w:r>
-            <w:r>
-              <w:rPr>
-                <w:rFonts w:ascii="Consolas" w:hAnsi="Consolas" w:cs="Consolas"/>
-                <w:color w:val="A31515"/>
-                <w:sz w:val="19"/>
-                <w:szCs w:val="19"/>
-                <w:highlight w:val="white"/>
-              </w:rPr>
-              <w:t>,</w:t>
-            </w:r>
-            <w:r>
-              <w:rPr>
-                <w:rFonts w:ascii="Consolas" w:hAnsi="Consolas" w:cs="Consolas"/>
-                <w:color w:val="A31515"/>
-                <w:sz w:val="19"/>
-                <w:szCs w:val="19"/>
-                <w:highlight w:val="white"/>
-                <w:lang w:val="vi-VN"/>
-              </w:rPr>
-              <w:t>""</w:t>
-            </w:r>
-            <w:r>
-              <w:rPr>
-                <w:rFonts w:ascii="Consolas" w:hAnsi="Consolas" w:cs="Consolas"/>
-                <w:color w:val="A31515"/>
-                <w:sz w:val="19"/>
-                <w:szCs w:val="19"/>
-                <w:highlight w:val="white"/>
-              </w:rPr>
-              <w:t>]</w:t>
-            </w:r>
-          </w:p>
-          <w:p>
-            <w:pPr>
-              <w:rPr>
-                <w:rStyle w:val="sbrace"/>
-                <w:rFonts w:ascii="Times New Roman" w:hAnsi="Times New Roman" w:cs="Times New Roman"/>
-                <w:color w:val="000000" w:themeColor="text1"/>
-                <w:sz w:val="20"/>
-                <w:szCs w:val="20"/>
-              </w:rPr>
-            </w:pPr>
+              <w:tab/>
+            </w:r>
             <w:r>
               <w:rPr>
                 <w:rFonts w:ascii="Consolas" w:hAnsi="Consolas" w:cs="Consolas"/>
                 <w:color w:val="000000"/>
                 <w:sz w:val="19"/>
                 <w:szCs w:val="19"/>
-                <w:highlight w:val="white"/>
+                <w:lang w:val="vi-VN"/>
+              </w:rPr>
+              <w:tab/>
+              <w:t>"Email":[</w:t>
+            </w:r>
+          </w:p>
+          <w:p>
+            <w:pPr>
+              <w:autoSpaceDE w:val="0"/>
+              <w:autoSpaceDN w:val="0"/>
+              <w:adjustRightInd w:val="0"/>
+              <w:rPr>
+                <w:rFonts w:ascii="Consolas" w:hAnsi="Consolas" w:cs="Consolas"/>
+                <w:color w:val="000000"/>
+                <w:sz w:val="19"/>
+                <w:szCs w:val="19"/>
+                <w:lang w:val="vi-VN"/>
+              </w:rPr>
+            </w:pPr>
+            <w:r>
+              <w:rPr>
+                <w:rFonts w:ascii="Consolas" w:hAnsi="Consolas" w:cs="Consolas"/>
+                <w:color w:val="000000"/>
+                <w:sz w:val="19"/>
+                <w:szCs w:val="19"/>
+                <w:lang w:val="vi-VN"/>
+              </w:rPr>
+              <w:tab/>
+            </w:r>
+            <w:r>
+              <w:rPr>
+                <w:rFonts w:ascii="Consolas" w:hAnsi="Consolas" w:cs="Consolas"/>
+                <w:color w:val="000000"/>
+                <w:sz w:val="19"/>
+                <w:szCs w:val="19"/>
+                <w:lang w:val="vi-VN"/>
+              </w:rPr>
+              <w:tab/>
+            </w:r>
+            <w:r>
+              <w:rPr>
+                <w:rFonts w:ascii="Consolas" w:hAnsi="Consolas" w:cs="Consolas"/>
+                <w:color w:val="000000"/>
+                <w:sz w:val="19"/>
+                <w:szCs w:val="19"/>
+                <w:lang w:val="vi-VN"/>
+              </w:rPr>
+              <w:tab/>
+              <w:t>"EMAIL_FORMAT_INVALID",</w:t>
+            </w:r>
+          </w:p>
+          <w:p>
+            <w:pPr>
+              <w:autoSpaceDE w:val="0"/>
+              <w:autoSpaceDN w:val="0"/>
+              <w:adjustRightInd w:val="0"/>
+              <w:rPr>
+                <w:rFonts w:ascii="Consolas" w:hAnsi="Consolas" w:cs="Consolas"/>
+                <w:color w:val="000000"/>
+                <w:sz w:val="19"/>
+                <w:szCs w:val="19"/>
+                <w:lang w:val="vi-VN"/>
+              </w:rPr>
+            </w:pPr>
+            <w:r>
+              <w:rPr>
+                <w:rFonts w:ascii="Consolas" w:hAnsi="Consolas" w:cs="Consolas"/>
+                <w:color w:val="000000"/>
+                <w:sz w:val="19"/>
+                <w:szCs w:val="19"/>
+                <w:lang w:val="vi-VN"/>
+              </w:rPr>
+              <w:tab/>
+            </w:r>
+            <w:r>
+              <w:rPr>
+                <w:rFonts w:ascii="Consolas" w:hAnsi="Consolas" w:cs="Consolas"/>
+                <w:color w:val="000000"/>
+                <w:sz w:val="19"/>
+                <w:szCs w:val="19"/>
+                <w:lang w:val="vi-VN"/>
+              </w:rPr>
+              <w:tab/>
+            </w:r>
+            <w:r>
+              <w:rPr>
+                <w:rFonts w:ascii="Consolas" w:hAnsi="Consolas" w:cs="Consolas"/>
+                <w:color w:val="000000"/>
+                <w:sz w:val="19"/>
+                <w:szCs w:val="19"/>
+                <w:lang w:val="vi-VN"/>
+              </w:rPr>
+              <w:tab/>
+              <w:t>"EMAIL_MAXLENGTH_EXCEEDED",</w:t>
+            </w:r>
+          </w:p>
+          <w:p>
+            <w:pPr>
+              <w:autoSpaceDE w:val="0"/>
+              <w:autoSpaceDN w:val="0"/>
+              <w:adjustRightInd w:val="0"/>
+              <w:rPr>
+                <w:rFonts w:ascii="Consolas" w:hAnsi="Consolas" w:cs="Consolas"/>
+                <w:color w:val="000000"/>
+                <w:sz w:val="19"/>
+                <w:szCs w:val="19"/>
+                <w:lang w:val="vi-VN"/>
+              </w:rPr>
+            </w:pPr>
+            <w:r>
+              <w:rPr>
+                <w:rFonts w:ascii="Consolas" w:hAnsi="Consolas" w:cs="Consolas"/>
+                <w:color w:val="000000"/>
+                <w:sz w:val="19"/>
+                <w:szCs w:val="19"/>
+                <w:lang w:val="vi-VN"/>
+              </w:rPr>
+              <w:tab/>
+            </w:r>
+            <w:r>
+              <w:rPr>
+                <w:rFonts w:ascii="Consolas" w:hAnsi="Consolas" w:cs="Consolas"/>
+                <w:color w:val="000000"/>
+                <w:sz w:val="19"/>
+                <w:szCs w:val="19"/>
+                <w:lang w:val="vi-VN"/>
+              </w:rPr>
+              <w:tab/>
+            </w:r>
+            <w:r>
+              <w:rPr>
+                <w:rFonts w:ascii="Consolas" w:hAnsi="Consolas" w:cs="Consolas"/>
+                <w:color w:val="000000"/>
+                <w:sz w:val="19"/>
+                <w:szCs w:val="19"/>
+                <w:lang w:val="vi-VN"/>
+              </w:rPr>
+              <w:tab/>
+              <w:t>"EMAIL_REQUIRED"</w:t>
+            </w:r>
+          </w:p>
+          <w:p>
+            <w:pPr>
+              <w:autoSpaceDE w:val="0"/>
+              <w:autoSpaceDN w:val="0"/>
+              <w:adjustRightInd w:val="0"/>
+              <w:rPr>
+                <w:rFonts w:ascii="Consolas" w:hAnsi="Consolas" w:cs="Consolas"/>
+                <w:color w:val="000000"/>
+                <w:sz w:val="19"/>
+                <w:szCs w:val="19"/>
+                <w:lang w:val="vi-VN"/>
+              </w:rPr>
+            </w:pPr>
+            <w:r>
+              <w:rPr>
+                <w:rFonts w:ascii="Consolas" w:hAnsi="Consolas" w:cs="Consolas"/>
+                <w:color w:val="000000"/>
+                <w:sz w:val="19"/>
+                <w:szCs w:val="19"/>
+                <w:lang w:val="vi-VN"/>
+              </w:rPr>
+              <w:tab/>
+            </w:r>
+            <w:r>
+              <w:rPr>
+                <w:rFonts w:ascii="Consolas" w:hAnsi="Consolas" w:cs="Consolas"/>
+                <w:color w:val="000000"/>
+                <w:sz w:val="19"/>
+                <w:szCs w:val="19"/>
+                <w:lang w:val="vi-VN"/>
+              </w:rPr>
+              <w:tab/>
+              <w:t>]</w:t>
+            </w:r>
+          </w:p>
+          <w:p>
+            <w:pPr>
+              <w:autoSpaceDE w:val="0"/>
+              <w:autoSpaceDN w:val="0"/>
+              <w:adjustRightInd w:val="0"/>
+              <w:rPr>
+                <w:rFonts w:ascii="Consolas" w:hAnsi="Consolas" w:cs="Consolas"/>
+                <w:color w:val="000000"/>
+                <w:sz w:val="19"/>
+                <w:szCs w:val="19"/>
+                <w:lang w:val="vi-VN"/>
+              </w:rPr>
+            </w:pPr>
+            <w:r>
+              <w:rPr>
+                <w:rFonts w:ascii="Consolas" w:hAnsi="Consolas" w:cs="Consolas"/>
+                <w:color w:val="000000"/>
+                <w:sz w:val="19"/>
+                <w:szCs w:val="19"/>
+                <w:lang w:val="vi-VN"/>
+              </w:rPr>
+              <w:tab/>
+              <w:t>}</w:t>
+            </w:r>
+          </w:p>
+          <w:p>
+            <w:pPr>
+              <w:rPr>
+                <w:rStyle w:val="sbrace"/>
+                <w:rFonts w:ascii="Times New Roman" w:hAnsi="Times New Roman" w:cs="Times New Roman"/>
+                <w:color w:val="000000" w:themeColor="text1"/>
+                <w:sz w:val="20"/>
+                <w:szCs w:val="20"/>
+              </w:rPr>
+            </w:pPr>
+            <w:r>
+              <w:rPr>
+                <w:rFonts w:ascii="Consolas" w:hAnsi="Consolas" w:cs="Consolas"/>
+                <w:color w:val="000000"/>
+                <w:sz w:val="19"/>
+                <w:szCs w:val="19"/>
                 <w:lang w:val="vi-VN"/>
               </w:rPr>
               <w:t>}</w:t>
@@ -3376,7 +3212,6 @@
                 <w:color w:val="000000"/>
                 <w:sz w:val="19"/>
                 <w:szCs w:val="19"/>
-                <w:highlight w:val="white"/>
                 <w:lang w:val="vi-VN"/>
               </w:rPr>
             </w:pPr>
@@ -3386,7 +3221,6 @@
                 <w:color w:val="000000"/>
                 <w:sz w:val="19"/>
                 <w:szCs w:val="19"/>
-                <w:highlight w:val="white"/>
                 <w:lang w:val="vi-VN"/>
               </w:rPr>
               <w:t>{</w:t>
@@ -3402,7 +3236,6 @@
                 <w:color w:val="000000"/>
                 <w:sz w:val="19"/>
                 <w:szCs w:val="19"/>
-                <w:highlight w:val="white"/>
                 <w:lang w:val="vi-VN"/>
               </w:rPr>
             </w:pPr>
@@ -3412,182 +3245,36 @@
                 <w:color w:val="000000"/>
                 <w:sz w:val="19"/>
                 <w:szCs w:val="19"/>
-                <w:highlight w:val="white"/>
                 <w:lang w:val="vi-VN"/>
               </w:rPr>
-              <w:t xml:space="preserve">  </w:t>
-            </w:r>
-            <w:r>
-              <w:rPr>
-                <w:rFonts w:ascii="Consolas" w:hAnsi="Consolas" w:cs="Consolas"/>
-                <w:color w:val="2E75B6"/>
-                <w:sz w:val="19"/>
-                <w:szCs w:val="19"/>
-                <w:highlight w:val="white"/>
-                <w:lang w:val="vi-VN"/>
-              </w:rPr>
-              <w:t>"Error"</w:t>
-            </w:r>
+              <w:tab/>
+              <w:t>"Message": "ACCOUNT_INVALID"</w:t>
+            </w:r>
+          </w:p>
+          <w:p>
+            <w:pPr>
+              <w:rPr>
+                <w:rStyle w:val="sbrace"/>
+                <w:rFonts w:ascii="Times New Roman" w:hAnsi="Times New Roman" w:cs="Times New Roman"/>
+                <w:color w:val="000000" w:themeColor="text1"/>
+                <w:sz w:val="20"/>
+                <w:szCs w:val="20"/>
+              </w:rPr>
+            </w:pPr>
             <w:r>
               <w:rPr>
                 <w:rFonts w:ascii="Consolas" w:hAnsi="Consolas" w:cs="Consolas"/>
                 <w:color w:val="000000"/>
                 <w:sz w:val="19"/>
                 <w:szCs w:val="19"/>
-                <w:highlight w:val="white"/>
                 <w:lang w:val="vi-VN"/>
               </w:rPr>
-              <w:t xml:space="preserve">: </w:t>
-            </w:r>
-            <w:r>
-              <w:rPr>
-                <w:rFonts w:ascii="Consolas" w:hAnsi="Consolas" w:cs="Consolas"/>
-                <w:color w:val="A31515"/>
-                <w:sz w:val="19"/>
-                <w:szCs w:val="19"/>
-                <w:highlight w:val="white"/>
-                <w:lang w:val="vi-VN"/>
-              </w:rPr>
-              <w:t>"W006"</w:t>
-            </w:r>
-          </w:p>
-          <w:p>
-            <w:pPr>
-              <w:rPr>
-                <w:rStyle w:val="sbrace"/>
-                <w:rFonts w:ascii="Times New Roman" w:hAnsi="Times New Roman" w:cs="Times New Roman"/>
-                <w:color w:val="000000" w:themeColor="text1"/>
-                <w:sz w:val="20"/>
-                <w:szCs w:val="20"/>
-              </w:rPr>
-            </w:pPr>
-            <w:r>
-              <w:rPr>
-                <w:rFonts w:ascii="Consolas" w:hAnsi="Consolas" w:cs="Consolas"/>
-                <w:color w:val="000000"/>
-                <w:sz w:val="19"/>
-                <w:szCs w:val="19"/>
-                <w:highlight w:val="white"/>
-                <w:lang w:val="vi-VN"/>
-              </w:rPr>
               <w:t>}</w:t>
             </w:r>
-          </w:p>
-        </w:tc>
-      </w:tr>
-      <w:tr>
-        <w:tc>
-          <w:tcPr>
-            <w:tcW w:w="1701" w:type="dxa"/>
-            <w:shd w:val="clear" w:color="auto" w:fill="auto"/>
-            <w:vAlign w:val="center"/>
-          </w:tcPr>
-          <w:p>
-            <w:pPr>
-              <w:pStyle w:val="ListParagraph"/>
-              <w:ind w:left="0"/>
-              <w:jc w:val="center"/>
-              <w:rPr>
-                <w:rFonts w:ascii="Times New Roman" w:hAnsi="Times New Roman" w:cs="Times New Roman"/>
-                <w:b/>
-                <w:color w:val="FF0000"/>
-                <w:sz w:val="20"/>
-                <w:szCs w:val="20"/>
-              </w:rPr>
-            </w:pPr>
-            <w:r>
-              <w:rPr>
-                <w:rFonts w:ascii="Times New Roman" w:hAnsi="Times New Roman" w:cs="Times New Roman"/>
-                <w:b/>
-                <w:color w:val="FF0000"/>
-                <w:sz w:val="20"/>
-                <w:szCs w:val="20"/>
-              </w:rPr>
-              <w:t>500</w:t>
-            </w:r>
-          </w:p>
-          <w:p>
-            <w:pPr>
-              <w:pStyle w:val="ListParagraph"/>
-              <w:ind w:left="0"/>
-              <w:rPr>
-                <w:rFonts w:ascii="Times New Roman" w:hAnsi="Times New Roman" w:cs="Times New Roman"/>
-                <w:color w:val="000000" w:themeColor="text1"/>
-                <w:sz w:val="20"/>
-                <w:szCs w:val="20"/>
-              </w:rPr>
-            </w:pPr>
-            <w:r>
-              <w:rPr>
-                <w:rFonts w:ascii="Times New Roman" w:hAnsi="Times New Roman" w:cs="Times New Roman"/>
-                <w:color w:val="000000" w:themeColor="text1"/>
-                <w:sz w:val="20"/>
-                <w:szCs w:val="20"/>
-              </w:rPr>
-              <w:t>Internal server error.</w:t>
-            </w:r>
-          </w:p>
-        </w:tc>
-        <w:tc>
-          <w:tcPr>
-            <w:tcW w:w="9214" w:type="dxa"/>
-            <w:shd w:val="clear" w:color="auto" w:fill="auto"/>
-            <w:vAlign w:val="center"/>
-          </w:tcPr>
-          <w:p>
-            <w:pPr>
-              <w:rPr>
-                <w:rStyle w:val="sbrace"/>
-                <w:rFonts w:ascii="Times New Roman" w:hAnsi="Times New Roman" w:cs="Times New Roman"/>
-                <w:color w:val="000000" w:themeColor="text1"/>
-                <w:sz w:val="20"/>
-                <w:szCs w:val="20"/>
-              </w:rPr>
-            </w:pPr>
           </w:p>
         </w:tc>
       </w:tr>
     </w:tbl>
-    <w:p>
-      <w:pPr>
-        <w:rPr>
-          <w:rFonts w:ascii="Times New Roman" w:hAnsi="Times New Roman" w:cs="Times New Roman"/>
-          <w:color w:val="000000" w:themeColor="text1"/>
-          <w:sz w:val="20"/>
-          <w:szCs w:val="20"/>
-        </w:rPr>
-      </w:pPr>
-    </w:p>
-    <w:p>
-      <w:pPr>
-        <w:rPr>
-          <w:rFonts w:ascii="Times New Roman" w:hAnsi="Times New Roman" w:cs="Times New Roman"/>
-          <w:color w:val="000000" w:themeColor="text1"/>
-          <w:sz w:val="20"/>
-          <w:szCs w:val="20"/>
-        </w:rPr>
-      </w:pPr>
-    </w:p>
-    <w:p>
-      <w:pPr>
-        <w:rPr>
-          <w:rFonts w:ascii="Times New Roman" w:hAnsi="Times New Roman" w:cs="Times New Roman"/>
-          <w:color w:val="000000" w:themeColor="text1"/>
-          <w:sz w:val="20"/>
-          <w:szCs w:val="20"/>
-        </w:rPr>
-      </w:pPr>
-    </w:p>
-    <w:p>
-      <w:pPr>
-        <w:rPr>
-          <w:rFonts w:ascii="Times New Roman" w:hAnsi="Times New Roman" w:cs="Times New Roman"/>
-          <w:color w:val="000000" w:themeColor="text1"/>
-          <w:sz w:val="20"/>
-          <w:szCs w:val="20"/>
-        </w:rPr>
-      </w:pPr>
-    </w:p>
     <w:p>
       <w:pPr>
         <w:rPr>
@@ -3856,7 +3543,7 @@
                 <w:sz w:val="19"/>
                 <w:szCs w:val="19"/>
               </w:rPr>
-              <w:t>change_pass</w:t>
+              <w:t>password</w:t>
             </w:r>
           </w:p>
         </w:tc>
@@ -3971,144 +3658,6 @@
                 <w:szCs w:val="20"/>
               </w:rPr>
               <w:t>Description</w:t>
-            </w:r>
-          </w:p>
-        </w:tc>
-      </w:tr>
-      <w:tr>
-        <w:tc>
-          <w:tcPr>
-            <w:tcW w:w="1701" w:type="dxa"/>
-            <w:shd w:val="clear" w:color="auto" w:fill="auto"/>
-          </w:tcPr>
-          <w:p>
-            <w:pPr>
-              <w:pStyle w:val="ListParagraph"/>
-              <w:ind w:left="0"/>
-              <w:jc w:val="center"/>
-              <w:rPr>
-                <w:rFonts w:ascii="Times New Roman" w:hAnsi="Times New Roman" w:cs="Times New Roman"/>
-                <w:color w:val="000000" w:themeColor="text1"/>
-                <w:sz w:val="20"/>
-                <w:szCs w:val="20"/>
-              </w:rPr>
-            </w:pPr>
-            <w:r>
-              <w:rPr>
-                <w:rFonts w:ascii="Times New Roman" w:hAnsi="Times New Roman" w:cs="Times New Roman"/>
-                <w:color w:val="000000" w:themeColor="text1"/>
-                <w:sz w:val="20"/>
-                <w:szCs w:val="20"/>
-              </w:rPr>
-              <w:t>HEADER</w:t>
-            </w:r>
-          </w:p>
-        </w:tc>
-        <w:tc>
-          <w:tcPr>
-            <w:tcW w:w="1256" w:type="dxa"/>
-            <w:shd w:val="clear" w:color="auto" w:fill="auto"/>
-          </w:tcPr>
-          <w:p>
-            <w:pPr>
-              <w:pStyle w:val="ListParagraph"/>
-              <w:ind w:left="0"/>
-              <w:rPr>
-                <w:rFonts w:ascii="Times New Roman" w:hAnsi="Times New Roman" w:cs="Times New Roman"/>
-                <w:b/>
-                <w:color w:val="000000" w:themeColor="text1"/>
-                <w:sz w:val="20"/>
-                <w:szCs w:val="20"/>
-              </w:rPr>
-            </w:pPr>
-            <w:r>
-              <w:rPr>
-                <w:rFonts w:ascii="Times New Roman" w:hAnsi="Times New Roman" w:cs="Times New Roman"/>
-                <w:b/>
-                <w:color w:val="000000" w:themeColor="text1"/>
-                <w:sz w:val="20"/>
-                <w:szCs w:val="20"/>
-              </w:rPr>
-              <w:t>Accept-Language</w:t>
-            </w:r>
-          </w:p>
-        </w:tc>
-        <w:tc>
-          <w:tcPr>
-            <w:tcW w:w="1116" w:type="dxa"/>
-            <w:shd w:val="clear" w:color="auto" w:fill="auto"/>
-          </w:tcPr>
-          <w:p>
-            <w:pPr>
-              <w:pStyle w:val="ListParagraph"/>
-              <w:ind w:left="0"/>
-              <w:jc w:val="center"/>
-              <w:rPr>
-                <w:rFonts w:ascii="Times New Roman" w:hAnsi="Times New Roman" w:cs="Times New Roman"/>
-                <w:color w:val="000000" w:themeColor="text1"/>
-                <w:sz w:val="20"/>
-                <w:szCs w:val="20"/>
-              </w:rPr>
-            </w:pPr>
-            <w:r>
-              <w:rPr>
-                <w:rFonts w:ascii="Times New Roman" w:hAnsi="Times New Roman" w:cs="Times New Roman"/>
-                <w:color w:val="000000" w:themeColor="text1"/>
-                <w:sz w:val="20"/>
-                <w:szCs w:val="20"/>
-              </w:rPr>
-              <w:t>string</w:t>
-            </w:r>
-          </w:p>
-        </w:tc>
-        <w:tc>
-          <w:tcPr>
-            <w:tcW w:w="6842" w:type="dxa"/>
-            <w:shd w:val="clear" w:color="auto" w:fill="auto"/>
-          </w:tcPr>
-          <w:p>
-            <w:pPr>
-              <w:pStyle w:val="ListParagraph"/>
-              <w:ind w:left="0"/>
-              <w:rPr>
-                <w:rFonts w:ascii="Times New Roman" w:hAnsi="Times New Roman" w:cs="Times New Roman"/>
-                <w:color w:val="000000" w:themeColor="text1"/>
-                <w:sz w:val="20"/>
-                <w:szCs w:val="20"/>
-              </w:rPr>
-            </w:pPr>
-            <w:r>
-              <w:rPr>
-                <w:rFonts w:ascii="Times New Roman" w:hAnsi="Times New Roman" w:cs="Times New Roman"/>
-                <w:color w:val="000000" w:themeColor="text1"/>
-                <w:sz w:val="20"/>
-                <w:szCs w:val="20"/>
-              </w:rPr>
-              <w:t>Language which messages responded from server will be formatted.</w:t>
-            </w:r>
-          </w:p>
-          <w:p>
-            <w:pPr>
-              <w:pStyle w:val="ListParagraph"/>
-              <w:numPr>
-                <w:ilvl w:val="0"/>
-                <w:numId w:val="45"/>
-              </w:numPr>
-              <w:rPr>
-                <w:rFonts w:ascii="Times New Roman" w:hAnsi="Times New Roman" w:cs="Times New Roman"/>
-                <w:color w:val="000000" w:themeColor="text1"/>
-                <w:sz w:val="20"/>
-                <w:szCs w:val="20"/>
-              </w:rPr>
-            </w:pPr>
-            <w:r>
-              <w:rPr>
-                <w:rFonts w:ascii="Times New Roman" w:hAnsi="Times New Roman" w:cs="Times New Roman"/>
-                <w:color w:val="000000" w:themeColor="text1"/>
-                <w:sz w:val="20"/>
-                <w:szCs w:val="20"/>
-              </w:rPr>
-              <w:t>Default : en-US</w:t>
             </w:r>
           </w:p>
         </w:tc>
@@ -4211,6 +3760,7 @@
             <w:pPr>
               <w:rPr>
                 <w:rFonts w:ascii="Times New Roman" w:hAnsi="Times New Roman" w:cs="Times New Roman"/>
+                <w:b/>
                 <w:color w:val="000000" w:themeColor="text1"/>
                 <w:sz w:val="20"/>
                 <w:szCs w:val="20"/>
@@ -4244,20 +3794,21 @@
               </w:numPr>
               <w:rPr>
                 <w:rFonts w:ascii="Times New Roman" w:hAnsi="Times New Roman" w:cs="Times New Roman"/>
-                <w:color w:val="000000" w:themeColor="text1"/>
-                <w:sz w:val="20"/>
-                <w:szCs w:val="20"/>
-              </w:rPr>
-            </w:pPr>
-            <w:r>
-              <w:rPr>
-                <w:rFonts w:ascii="Times New Roman" w:hAnsi="Times New Roman" w:cs="Times New Roman"/>
                 <w:b/>
                 <w:color w:val="000000" w:themeColor="text1"/>
                 <w:sz w:val="20"/>
                 <w:szCs w:val="20"/>
               </w:rPr>
-              <w:t>Required.</w:t>
+            </w:pPr>
+            <w:r>
+              <w:rPr>
+                <w:rFonts w:ascii="Times New Roman" w:hAnsi="Times New Roman" w:cs="Times New Roman"/>
+                <w:b/>
+                <w:color w:val="000000" w:themeColor="text1"/>
+                <w:sz w:val="20"/>
+                <w:szCs w:val="20"/>
+              </w:rPr>
+              <w:t>Required</w:t>
             </w:r>
           </w:p>
           <w:p>
@@ -4269,20 +3820,21 @@
               </w:numPr>
               <w:rPr>
                 <w:rFonts w:ascii="Times New Roman" w:hAnsi="Times New Roman" w:cs="Times New Roman"/>
-                <w:color w:val="000000" w:themeColor="text1"/>
-                <w:sz w:val="20"/>
-                <w:szCs w:val="20"/>
-              </w:rPr>
-            </w:pPr>
-            <w:r>
-              <w:rPr>
-                <w:rFonts w:ascii="Times New Roman" w:hAnsi="Times New Roman" w:cs="Times New Roman"/>
                 <w:b/>
                 <w:color w:val="000000" w:themeColor="text1"/>
                 <w:sz w:val="20"/>
                 <w:szCs w:val="20"/>
               </w:rPr>
-              <w:t>Max length: 32</w:t>
+            </w:pPr>
+            <w:r>
+              <w:rPr>
+                <w:rFonts w:ascii="Times New Roman" w:hAnsi="Times New Roman" w:cs="Times New Roman"/>
+                <w:b/>
+                <w:color w:val="000000" w:themeColor="text1"/>
+                <w:sz w:val="20"/>
+                <w:szCs w:val="20"/>
+              </w:rPr>
+              <w:t>(Data validation – refer to validation documents)</w:t>
             </w:r>
           </w:p>
         </w:tc>
@@ -4306,8 +3858,6 @@
                 <w:szCs w:val="20"/>
               </w:rPr>
             </w:pPr>
-            <w:bookmarkStart w:id="0" w:name="_GoBack"/>
-            <w:bookmarkEnd w:id="0"/>
           </w:p>
         </w:tc>
         <w:tc>
@@ -4415,7 +3965,7 @@
                 <w:sz w:val="20"/>
                 <w:szCs w:val="20"/>
               </w:rPr>
-              <w:t>Required.</w:t>
+              <w:t>Required</w:t>
             </w:r>
           </w:p>
           <w:p>
@@ -4440,58 +3990,7 @@
                 <w:sz w:val="20"/>
                 <w:szCs w:val="20"/>
               </w:rPr>
-              <w:t xml:space="preserve">Only alphanumeric </w:t>
-            </w:r>
-          </w:p>
-          <w:p>
-            <w:pPr>
-              <w:pStyle w:val="ListParagraph"/>
-              <w:numPr>
-                <w:ilvl w:val="0"/>
-                <w:numId w:val="45"/>
-              </w:numPr>
-              <w:rPr>
-                <w:rFonts w:ascii="Times New Roman" w:hAnsi="Times New Roman" w:cs="Times New Roman"/>
-                <w:color w:val="000000" w:themeColor="text1"/>
-                <w:sz w:val="20"/>
-                <w:szCs w:val="20"/>
-              </w:rPr>
-            </w:pPr>
-            <w:r>
-              <w:rPr>
-                <w:rFonts w:ascii="Times New Roman" w:hAnsi="Times New Roman" w:cs="Times New Roman"/>
-                <w:b/>
-                <w:color w:val="000000" w:themeColor="text1"/>
-                <w:sz w:val="20"/>
-                <w:szCs w:val="20"/>
-              </w:rPr>
-              <w:lastRenderedPageBreak/>
-              <w:t>Min length: 8</w:t>
-            </w:r>
-          </w:p>
-          <w:p>
-            <w:pPr>
-              <w:pStyle w:val="ListParagraph"/>
-              <w:numPr>
-                <w:ilvl w:val="0"/>
-                <w:numId w:val="45"/>
-              </w:numPr>
-              <w:rPr>
-                <w:rFonts w:ascii="Times New Roman" w:hAnsi="Times New Roman" w:cs="Times New Roman"/>
-                <w:color w:val="000000" w:themeColor="text1"/>
-                <w:sz w:val="20"/>
-                <w:szCs w:val="20"/>
-              </w:rPr>
-            </w:pPr>
-            <w:r>
-              <w:rPr>
-                <w:rFonts w:ascii="Times New Roman" w:hAnsi="Times New Roman" w:cs="Times New Roman"/>
-                <w:b/>
-                <w:color w:val="000000" w:themeColor="text1"/>
-                <w:sz w:val="20"/>
-                <w:szCs w:val="20"/>
-              </w:rPr>
-              <w:t>Max length : 16</w:t>
+              <w:t>(Data validation – refer to validation documents)</w:t>
             </w:r>
           </w:p>
         </w:tc>
@@ -4758,6 +4257,7 @@
           <w:sz w:val="20"/>
           <w:szCs w:val="20"/>
         </w:rPr>
+        <w:lastRenderedPageBreak/>
         <w:t>Response</w:t>
       </w:r>
     </w:p>
@@ -4957,7 +4457,6 @@
                 <w:color w:val="000000"/>
                 <w:sz w:val="19"/>
                 <w:szCs w:val="19"/>
-                <w:highlight w:val="white"/>
                 <w:lang w:val="vi-VN"/>
               </w:rPr>
             </w:pPr>
@@ -4967,7 +4466,6 @@
                 <w:color w:val="000000"/>
                 <w:sz w:val="19"/>
                 <w:szCs w:val="19"/>
-                <w:highlight w:val="white"/>
                 <w:lang w:val="vi-VN"/>
               </w:rPr>
               <w:t>{</w:t>
@@ -4983,7 +4481,7 @@
                 <w:color w:val="000000"/>
                 <w:sz w:val="19"/>
                 <w:szCs w:val="19"/>
-                <w:highlight w:val="white"/>
+                <w:lang w:val="vi-VN"/>
               </w:rPr>
             </w:pPr>
             <w:r>
@@ -4992,145 +4490,373 @@
                 <w:color w:val="000000"/>
                 <w:sz w:val="19"/>
                 <w:szCs w:val="19"/>
-                <w:highlight w:val="white"/>
                 <w:lang w:val="vi-VN"/>
               </w:rPr>
-              <w:t xml:space="preserve">  </w:t>
-            </w:r>
-            <w:r>
-              <w:rPr>
-                <w:rFonts w:ascii="Consolas" w:hAnsi="Consolas" w:cs="Consolas"/>
-                <w:color w:val="2E75B6"/>
-                <w:sz w:val="19"/>
-                <w:szCs w:val="19"/>
-                <w:highlight w:val="white"/>
-                <w:lang w:val="vi-VN"/>
-              </w:rPr>
-              <w:t>"Error</w:t>
-            </w:r>
-            <w:r>
-              <w:rPr>
-                <w:rFonts w:ascii="Consolas" w:hAnsi="Consolas" w:cs="Consolas"/>
-                <w:color w:val="2E75B6"/>
-                <w:sz w:val="19"/>
-                <w:szCs w:val="19"/>
-                <w:highlight w:val="white"/>
-              </w:rPr>
-              <w:t>s</w:t>
-            </w:r>
-            <w:r>
-              <w:rPr>
-                <w:rFonts w:ascii="Consolas" w:hAnsi="Consolas" w:cs="Consolas"/>
-                <w:color w:val="2E75B6"/>
-                <w:sz w:val="19"/>
-                <w:szCs w:val="19"/>
-                <w:highlight w:val="white"/>
-                <w:lang w:val="vi-VN"/>
-              </w:rPr>
-              <w:t>"</w:t>
-            </w:r>
-            <w:r>
+              <w:tab/>
+              <w:t>"Messages":{</w:t>
+            </w:r>
+          </w:p>
+          <w:p>
+            <w:pPr>
+              <w:autoSpaceDE w:val="0"/>
+              <w:autoSpaceDN w:val="0"/>
+              <w:adjustRightInd w:val="0"/>
               <w:rPr>
                 <w:rFonts w:ascii="Consolas" w:hAnsi="Consolas" w:cs="Consolas"/>
                 <w:color w:val="000000"/>
                 <w:sz w:val="19"/>
                 <w:szCs w:val="19"/>
-                <w:highlight w:val="white"/>
                 <w:lang w:val="vi-VN"/>
               </w:rPr>
-              <w:t xml:space="preserve">: </w:t>
-            </w:r>
+            </w:pPr>
             <w:r>
               <w:rPr>
                 <w:rFonts w:ascii="Consolas" w:hAnsi="Consolas" w:cs="Consolas"/>
                 <w:color w:val="000000"/>
                 <w:sz w:val="19"/>
                 <w:szCs w:val="19"/>
-                <w:highlight w:val="white"/>
-              </w:rPr>
-              <w:t>[</w:t>
-            </w:r>
-            <w:r>
-              <w:rPr>
-                <w:rFonts w:ascii="Consolas" w:hAnsi="Consolas" w:cs="Consolas"/>
-                <w:color w:val="A31515"/>
-                <w:sz w:val="19"/>
-                <w:szCs w:val="19"/>
-                <w:highlight w:val="white"/>
                 <w:lang w:val="vi-VN"/>
               </w:rPr>
-              <w:t>""</w:t>
-            </w:r>
-            <w:r>
-              <w:rPr>
-                <w:rFonts w:ascii="Consolas" w:hAnsi="Consolas" w:cs="Consolas"/>
-                <w:color w:val="A31515"/>
-                <w:sz w:val="19"/>
-                <w:szCs w:val="19"/>
-                <w:highlight w:val="white"/>
-              </w:rPr>
-              <w:t>,</w:t>
-            </w:r>
-            <w:r>
-              <w:rPr>
-                <w:rFonts w:ascii="Consolas" w:hAnsi="Consolas" w:cs="Consolas"/>
-                <w:color w:val="A31515"/>
-                <w:sz w:val="19"/>
-                <w:szCs w:val="19"/>
-                <w:highlight w:val="white"/>
-                <w:lang w:val="vi-VN"/>
-              </w:rPr>
-              <w:t>""</w:t>
-            </w:r>
-            <w:r>
-              <w:rPr>
-                <w:rFonts w:ascii="Consolas" w:hAnsi="Consolas" w:cs="Consolas"/>
-                <w:color w:val="A31515"/>
-                <w:sz w:val="19"/>
-                <w:szCs w:val="19"/>
-                <w:highlight w:val="white"/>
-              </w:rPr>
-              <w:t>,</w:t>
-            </w:r>
-            <w:r>
-              <w:rPr>
-                <w:rFonts w:ascii="Consolas" w:hAnsi="Consolas" w:cs="Consolas"/>
-                <w:color w:val="A31515"/>
-                <w:sz w:val="19"/>
-                <w:szCs w:val="19"/>
-                <w:highlight w:val="white"/>
-                <w:lang w:val="vi-VN"/>
-              </w:rPr>
-              <w:t>""</w:t>
-            </w:r>
-            <w:r>
-              <w:rPr>
-                <w:rFonts w:ascii="Consolas" w:hAnsi="Consolas" w:cs="Consolas"/>
-                <w:color w:val="A31515"/>
-                <w:sz w:val="19"/>
-                <w:szCs w:val="19"/>
-                <w:highlight w:val="white"/>
-              </w:rPr>
-              <w:t>]</w:t>
-            </w:r>
-          </w:p>
-          <w:p>
-            <w:pPr>
-              <w:rPr>
-                <w:rStyle w:val="sbrace"/>
-                <w:rFonts w:ascii="Times New Roman" w:hAnsi="Times New Roman" w:cs="Times New Roman"/>
-                <w:color w:val="000000" w:themeColor="text1"/>
-                <w:sz w:val="20"/>
-                <w:szCs w:val="20"/>
-              </w:rPr>
-            </w:pPr>
+              <w:tab/>
+            </w:r>
             <w:r>
               <w:rPr>
                 <w:rFonts w:ascii="Consolas" w:hAnsi="Consolas" w:cs="Consolas"/>
                 <w:color w:val="000000"/>
                 <w:sz w:val="19"/>
                 <w:szCs w:val="19"/>
-                <w:highlight w:val="white"/>
+                <w:lang w:val="vi-VN"/>
+              </w:rPr>
+              <w:tab/>
+              <w:t>"Token": [</w:t>
+            </w:r>
+          </w:p>
+          <w:p>
+            <w:pPr>
+              <w:autoSpaceDE w:val="0"/>
+              <w:autoSpaceDN w:val="0"/>
+              <w:adjustRightInd w:val="0"/>
+              <w:rPr>
+                <w:rFonts w:ascii="Consolas" w:hAnsi="Consolas" w:cs="Consolas"/>
+                <w:color w:val="000000"/>
+                <w:sz w:val="19"/>
+                <w:szCs w:val="19"/>
+                <w:lang w:val="vi-VN"/>
+              </w:rPr>
+            </w:pPr>
+            <w:r>
+              <w:rPr>
+                <w:rFonts w:ascii="Consolas" w:hAnsi="Consolas" w:cs="Consolas"/>
+                <w:color w:val="000000"/>
+                <w:sz w:val="19"/>
+                <w:szCs w:val="19"/>
+                <w:lang w:val="vi-VN"/>
+              </w:rPr>
+              <w:tab/>
+            </w:r>
+            <w:r>
+              <w:rPr>
+                <w:rFonts w:ascii="Consolas" w:hAnsi="Consolas" w:cs="Consolas"/>
+                <w:color w:val="000000"/>
+                <w:sz w:val="19"/>
+                <w:szCs w:val="19"/>
+                <w:lang w:val="vi-VN"/>
+              </w:rPr>
+              <w:tab/>
+            </w:r>
+            <w:r>
+              <w:rPr>
+                <w:rFonts w:ascii="Consolas" w:hAnsi="Consolas" w:cs="Consolas"/>
+                <w:color w:val="000000"/>
+                <w:sz w:val="19"/>
+                <w:szCs w:val="19"/>
+                <w:lang w:val="vi-VN"/>
+              </w:rPr>
+              <w:tab/>
+              <w:t>"TOKEN_INVALID",</w:t>
+            </w:r>
+          </w:p>
+          <w:p>
+            <w:pPr>
+              <w:autoSpaceDE w:val="0"/>
+              <w:autoSpaceDN w:val="0"/>
+              <w:adjustRightInd w:val="0"/>
+              <w:rPr>
+                <w:rFonts w:ascii="Consolas" w:hAnsi="Consolas" w:cs="Consolas"/>
+                <w:color w:val="000000"/>
+                <w:sz w:val="19"/>
+                <w:szCs w:val="19"/>
+                <w:lang w:val="vi-VN"/>
+              </w:rPr>
+            </w:pPr>
+            <w:r>
+              <w:rPr>
+                <w:rFonts w:ascii="Consolas" w:hAnsi="Consolas" w:cs="Consolas"/>
+                <w:color w:val="000000"/>
+                <w:sz w:val="19"/>
+                <w:szCs w:val="19"/>
+                <w:lang w:val="vi-VN"/>
+              </w:rPr>
+              <w:tab/>
+            </w:r>
+            <w:r>
+              <w:rPr>
+                <w:rFonts w:ascii="Consolas" w:hAnsi="Consolas" w:cs="Consolas"/>
+                <w:color w:val="000000"/>
+                <w:sz w:val="19"/>
+                <w:szCs w:val="19"/>
+                <w:lang w:val="vi-VN"/>
+              </w:rPr>
+              <w:tab/>
+            </w:r>
+            <w:r>
+              <w:rPr>
+                <w:rFonts w:ascii="Consolas" w:hAnsi="Consolas" w:cs="Consolas"/>
+                <w:color w:val="000000"/>
+                <w:sz w:val="19"/>
+                <w:szCs w:val="19"/>
+                <w:lang w:val="vi-VN"/>
+              </w:rPr>
+              <w:tab/>
+              <w:t>"TOKEN_MAXLENGTH_EXCEEDED"</w:t>
+            </w:r>
+          </w:p>
+          <w:p>
+            <w:pPr>
+              <w:autoSpaceDE w:val="0"/>
+              <w:autoSpaceDN w:val="0"/>
+              <w:adjustRightInd w:val="0"/>
+              <w:rPr>
+                <w:rFonts w:ascii="Consolas" w:hAnsi="Consolas" w:cs="Consolas"/>
+                <w:color w:val="000000"/>
+                <w:sz w:val="19"/>
+                <w:szCs w:val="19"/>
+                <w:lang w:val="vi-VN"/>
+              </w:rPr>
+            </w:pPr>
+            <w:r>
+              <w:rPr>
+                <w:rFonts w:ascii="Consolas" w:hAnsi="Consolas" w:cs="Consolas"/>
+                <w:color w:val="000000"/>
+                <w:sz w:val="19"/>
+                <w:szCs w:val="19"/>
+                <w:lang w:val="vi-VN"/>
+              </w:rPr>
+              <w:tab/>
+            </w:r>
+            <w:r>
+              <w:rPr>
+                <w:rFonts w:ascii="Consolas" w:hAnsi="Consolas" w:cs="Consolas"/>
+                <w:color w:val="000000"/>
+                <w:sz w:val="19"/>
+                <w:szCs w:val="19"/>
+                <w:lang w:val="vi-VN"/>
+              </w:rPr>
+              <w:tab/>
+              <w:t>],</w:t>
+            </w:r>
+          </w:p>
+          <w:p>
+            <w:pPr>
+              <w:autoSpaceDE w:val="0"/>
+              <w:autoSpaceDN w:val="0"/>
+              <w:adjustRightInd w:val="0"/>
+              <w:rPr>
+                <w:rFonts w:ascii="Consolas" w:hAnsi="Consolas" w:cs="Consolas"/>
+                <w:color w:val="000000"/>
+                <w:sz w:val="19"/>
+                <w:szCs w:val="19"/>
+                <w:lang w:val="vi-VN"/>
+              </w:rPr>
+            </w:pPr>
+            <w:r>
+              <w:rPr>
+                <w:rFonts w:ascii="Consolas" w:hAnsi="Consolas" w:cs="Consolas"/>
+                <w:color w:val="000000"/>
+                <w:sz w:val="19"/>
+                <w:szCs w:val="19"/>
+                <w:lang w:val="vi-VN"/>
+              </w:rPr>
+              <w:tab/>
+            </w:r>
+            <w:r>
+              <w:rPr>
+                <w:rFonts w:ascii="Consolas" w:hAnsi="Consolas" w:cs="Consolas"/>
+                <w:color w:val="000000"/>
+                <w:sz w:val="19"/>
+                <w:szCs w:val="19"/>
+                <w:lang w:val="vi-VN"/>
+              </w:rPr>
+              <w:tab/>
+              <w:t>"Password":[</w:t>
+            </w:r>
+          </w:p>
+          <w:p>
+            <w:pPr>
+              <w:autoSpaceDE w:val="0"/>
+              <w:autoSpaceDN w:val="0"/>
+              <w:adjustRightInd w:val="0"/>
+              <w:rPr>
+                <w:rFonts w:ascii="Consolas" w:hAnsi="Consolas" w:cs="Consolas"/>
+                <w:color w:val="000000"/>
+                <w:sz w:val="19"/>
+                <w:szCs w:val="19"/>
+                <w:lang w:val="vi-VN"/>
+              </w:rPr>
+            </w:pPr>
+            <w:r>
+              <w:rPr>
+                <w:rFonts w:ascii="Consolas" w:hAnsi="Consolas" w:cs="Consolas"/>
+                <w:color w:val="000000"/>
+                <w:sz w:val="19"/>
+                <w:szCs w:val="19"/>
+                <w:lang w:val="vi-VN"/>
+              </w:rPr>
+              <w:tab/>
+            </w:r>
+            <w:r>
+              <w:rPr>
+                <w:rFonts w:ascii="Consolas" w:hAnsi="Consolas" w:cs="Consolas"/>
+                <w:color w:val="000000"/>
+                <w:sz w:val="19"/>
+                <w:szCs w:val="19"/>
+                <w:lang w:val="vi-VN"/>
+              </w:rPr>
+              <w:tab/>
+            </w:r>
+            <w:r>
+              <w:rPr>
+                <w:rFonts w:ascii="Consolas" w:hAnsi="Consolas" w:cs="Consolas"/>
+                <w:color w:val="000000"/>
+                <w:sz w:val="19"/>
+                <w:szCs w:val="19"/>
+                <w:lang w:val="vi-VN"/>
+              </w:rPr>
+              <w:tab/>
+              <w:t>"PASSWORD_INVALID",</w:t>
+            </w:r>
+          </w:p>
+          <w:p>
+            <w:pPr>
+              <w:autoSpaceDE w:val="0"/>
+              <w:autoSpaceDN w:val="0"/>
+              <w:adjustRightInd w:val="0"/>
+              <w:rPr>
+                <w:rFonts w:ascii="Consolas" w:hAnsi="Consolas" w:cs="Consolas"/>
+                <w:color w:val="000000"/>
+                <w:sz w:val="19"/>
+                <w:szCs w:val="19"/>
+                <w:lang w:val="vi-VN"/>
+              </w:rPr>
+            </w:pPr>
+            <w:r>
+              <w:rPr>
+                <w:rFonts w:ascii="Consolas" w:hAnsi="Consolas" w:cs="Consolas"/>
+                <w:color w:val="000000"/>
+                <w:sz w:val="19"/>
+                <w:szCs w:val="19"/>
+                <w:lang w:val="vi-VN"/>
+              </w:rPr>
+              <w:tab/>
+            </w:r>
+            <w:r>
+              <w:rPr>
+                <w:rFonts w:ascii="Consolas" w:hAnsi="Consolas" w:cs="Consolas"/>
+                <w:color w:val="000000"/>
+                <w:sz w:val="19"/>
+                <w:szCs w:val="19"/>
+                <w:lang w:val="vi-VN"/>
+              </w:rPr>
+              <w:tab/>
+            </w:r>
+            <w:r>
+              <w:rPr>
+                <w:rFonts w:ascii="Consolas" w:hAnsi="Consolas" w:cs="Consolas"/>
+                <w:color w:val="000000"/>
+                <w:sz w:val="19"/>
+                <w:szCs w:val="19"/>
+                <w:lang w:val="vi-VN"/>
+              </w:rPr>
+              <w:tab/>
+              <w:t>"PASSWORD_MAXLENGTH_EXCEEDED"</w:t>
+            </w:r>
+          </w:p>
+          <w:p>
+            <w:pPr>
+              <w:autoSpaceDE w:val="0"/>
+              <w:autoSpaceDN w:val="0"/>
+              <w:adjustRightInd w:val="0"/>
+              <w:rPr>
+                <w:rFonts w:ascii="Consolas" w:hAnsi="Consolas" w:cs="Consolas"/>
+                <w:color w:val="000000"/>
+                <w:sz w:val="19"/>
+                <w:szCs w:val="19"/>
+                <w:lang w:val="vi-VN"/>
+              </w:rPr>
+            </w:pPr>
+            <w:r>
+              <w:rPr>
+                <w:rFonts w:ascii="Consolas" w:hAnsi="Consolas" w:cs="Consolas"/>
+                <w:color w:val="000000"/>
+                <w:sz w:val="19"/>
+                <w:szCs w:val="19"/>
+                <w:lang w:val="vi-VN"/>
+              </w:rPr>
+              <w:tab/>
+            </w:r>
+            <w:r>
+              <w:rPr>
+                <w:rFonts w:ascii="Consolas" w:hAnsi="Consolas" w:cs="Consolas"/>
+                <w:color w:val="000000"/>
+                <w:sz w:val="19"/>
+                <w:szCs w:val="19"/>
+                <w:lang w:val="vi-VN"/>
+              </w:rPr>
+              <w:tab/>
+              <w:t>]</w:t>
+            </w:r>
+          </w:p>
+          <w:p>
+            <w:pPr>
+              <w:autoSpaceDE w:val="0"/>
+              <w:autoSpaceDN w:val="0"/>
+              <w:adjustRightInd w:val="0"/>
+              <w:rPr>
+                <w:rFonts w:ascii="Consolas" w:hAnsi="Consolas" w:cs="Consolas"/>
+                <w:color w:val="000000"/>
+                <w:sz w:val="19"/>
+                <w:szCs w:val="19"/>
+                <w:lang w:val="vi-VN"/>
+              </w:rPr>
+            </w:pPr>
+            <w:r>
+              <w:rPr>
+                <w:rFonts w:ascii="Consolas" w:hAnsi="Consolas" w:cs="Consolas"/>
+                <w:color w:val="000000"/>
+                <w:sz w:val="19"/>
+                <w:szCs w:val="19"/>
+                <w:lang w:val="vi-VN"/>
+              </w:rPr>
+              <w:tab/>
+              <w:t>}</w:t>
+            </w:r>
+          </w:p>
+          <w:p>
+            <w:pPr>
+              <w:rPr>
+                <w:rStyle w:val="sbrace"/>
+                <w:rFonts w:ascii="Times New Roman" w:hAnsi="Times New Roman" w:cs="Times New Roman"/>
+                <w:color w:val="000000" w:themeColor="text1"/>
+                <w:sz w:val="20"/>
+                <w:szCs w:val="20"/>
+              </w:rPr>
+            </w:pPr>
+            <w:r>
+              <w:rPr>
+                <w:rFonts w:ascii="Consolas" w:hAnsi="Consolas" w:cs="Consolas"/>
+                <w:color w:val="000000"/>
+                <w:sz w:val="19"/>
+                <w:szCs w:val="19"/>
                 <w:lang w:val="vi-VN"/>
               </w:rPr>
               <w:t>}</w:t>
@@ -5166,7 +4892,7 @@
                 <w:sz w:val="20"/>
                 <w:szCs w:val="20"/>
               </w:rPr>
-              <w:t>401</w:t>
+              <w:t>403</w:t>
             </w:r>
           </w:p>
           <w:p>
@@ -5187,7 +4913,16 @@
                 <w:sz w:val="20"/>
                 <w:szCs w:val="20"/>
               </w:rPr>
-              <w:t>No email or password contained in request header. Front-end should redirect user to login page.</w:t>
+              <w:t>Token is expired</w:t>
+            </w:r>
+            <w:r>
+              <w:rPr>
+                <w:rFonts w:ascii="Times New Roman" w:hAnsi="Times New Roman" w:cs="Times New Roman"/>
+                <w:color w:val="000000" w:themeColor="text1"/>
+                <w:sz w:val="20"/>
+                <w:szCs w:val="20"/>
+              </w:rPr>
+              <w:t>.</w:t>
             </w:r>
           </w:p>
         </w:tc>
@@ -5207,7 +4942,6 @@
                 <w:color w:val="000000"/>
                 <w:sz w:val="19"/>
                 <w:szCs w:val="19"/>
-                <w:highlight w:val="white"/>
                 <w:lang w:val="vi-VN"/>
               </w:rPr>
             </w:pPr>
@@ -5217,7 +4951,6 @@
                 <w:color w:val="000000"/>
                 <w:sz w:val="19"/>
                 <w:szCs w:val="19"/>
-                <w:highlight w:val="white"/>
                 <w:lang w:val="vi-VN"/>
               </w:rPr>
               <w:t>{</w:t>
@@ -5233,7 +4966,6 @@
                 <w:color w:val="000000"/>
                 <w:sz w:val="19"/>
                 <w:szCs w:val="19"/>
-                <w:highlight w:val="white"/>
                 <w:lang w:val="vi-VN"/>
               </w:rPr>
             </w:pPr>
@@ -5243,62 +4975,28 @@
                 <w:color w:val="000000"/>
                 <w:sz w:val="19"/>
                 <w:szCs w:val="19"/>
-                <w:highlight w:val="white"/>
                 <w:lang w:val="vi-VN"/>
               </w:rPr>
-              <w:t xml:space="preserve">  </w:t>
-            </w:r>
-            <w:r>
-              <w:rPr>
-                <w:rFonts w:ascii="Consolas" w:hAnsi="Consolas" w:cs="Consolas"/>
-                <w:color w:val="2E75B6"/>
-                <w:sz w:val="19"/>
-                <w:szCs w:val="19"/>
-                <w:highlight w:val="white"/>
-                <w:lang w:val="vi-VN"/>
-              </w:rPr>
-              <w:t>"Error"</w:t>
-            </w:r>
+              <w:tab/>
+              <w:t>"Message": "TOKEN_EXPIRED"</w:t>
+            </w:r>
+          </w:p>
+          <w:p>
+            <w:pPr>
+              <w:rPr>
+                <w:rStyle w:val="sbrace"/>
+                <w:rFonts w:ascii="Times New Roman" w:hAnsi="Times New Roman" w:cs="Times New Roman"/>
+                <w:color w:val="000000" w:themeColor="text1"/>
+                <w:sz w:val="20"/>
+                <w:szCs w:val="20"/>
+              </w:rPr>
+            </w:pPr>
             <w:r>
               <w:rPr>
                 <w:rFonts w:ascii="Consolas" w:hAnsi="Consolas" w:cs="Consolas"/>
                 <w:color w:val="000000"/>
                 <w:sz w:val="19"/>
                 <w:szCs w:val="19"/>
-                <w:highlight w:val="white"/>
-                <w:lang w:val="vi-VN"/>
-              </w:rPr>
-              <w:t xml:space="preserve">: </w:t>
-            </w:r>
-            <w:r>
-              <w:rPr>
-                <w:rFonts w:ascii="Consolas" w:hAnsi="Consolas" w:cs="Consolas"/>
-                <w:color w:val="A31515"/>
-                <w:sz w:val="19"/>
-                <w:szCs w:val="19"/>
-                <w:highlight w:val="white"/>
-                <w:lang w:val="vi-VN"/>
-              </w:rPr>
-              <w:t>"W012"</w:t>
-            </w:r>
-          </w:p>
-          <w:p>
-            <w:pPr>
-              <w:rPr>
-                <w:rStyle w:val="sbrace"/>
-                <w:rFonts w:ascii="Times New Roman" w:hAnsi="Times New Roman" w:cs="Times New Roman"/>
-                <w:color w:val="000000" w:themeColor="text1"/>
-                <w:sz w:val="20"/>
-                <w:szCs w:val="20"/>
-              </w:rPr>
-            </w:pPr>
-            <w:r>
-              <w:rPr>
-                <w:rFonts w:ascii="Consolas" w:hAnsi="Consolas" w:cs="Consolas"/>
-                <w:color w:val="000000"/>
-                <w:sz w:val="19"/>
-                <w:szCs w:val="19"/>
-                <w:highlight w:val="white"/>
                 <w:lang w:val="vi-VN"/>
               </w:rPr>
               <w:t>}</w:t>
@@ -5334,7 +5032,7 @@
                 <w:sz w:val="20"/>
                 <w:szCs w:val="20"/>
               </w:rPr>
-              <w:t>403</w:t>
+              <w:t>404</w:t>
             </w:r>
           </w:p>
           <w:p>
@@ -5355,16 +5053,7 @@
                 <w:sz w:val="20"/>
                 <w:szCs w:val="20"/>
               </w:rPr>
-              <w:t>Token is expired</w:t>
-            </w:r>
-            <w:r>
-              <w:rPr>
-                <w:rFonts w:ascii="Times New Roman" w:hAnsi="Times New Roman" w:cs="Times New Roman"/>
-                <w:color w:val="000000" w:themeColor="text1"/>
-                <w:sz w:val="20"/>
-                <w:szCs w:val="20"/>
-              </w:rPr>
-              <w:t>.</w:t>
+              <w:t>Token is not found in the system.</w:t>
             </w:r>
           </w:p>
         </w:tc>
@@ -5384,7 +5073,6 @@
                 <w:color w:val="000000"/>
                 <w:sz w:val="19"/>
                 <w:szCs w:val="19"/>
-                <w:highlight w:val="white"/>
                 <w:lang w:val="vi-VN"/>
               </w:rPr>
             </w:pPr>
@@ -5394,7 +5082,6 @@
                 <w:color w:val="000000"/>
                 <w:sz w:val="19"/>
                 <w:szCs w:val="19"/>
-                <w:highlight w:val="white"/>
                 <w:lang w:val="vi-VN"/>
               </w:rPr>
               <w:t>{</w:t>
@@ -5410,7 +5097,6 @@
                 <w:color w:val="000000"/>
                 <w:sz w:val="19"/>
                 <w:szCs w:val="19"/>
-                <w:highlight w:val="white"/>
                 <w:lang w:val="vi-VN"/>
               </w:rPr>
             </w:pPr>
@@ -5420,336 +5106,32 @@
                 <w:color w:val="000000"/>
                 <w:sz w:val="19"/>
                 <w:szCs w:val="19"/>
-                <w:highlight w:val="white"/>
                 <w:lang w:val="vi-VN"/>
               </w:rPr>
-              <w:t xml:space="preserve">  </w:t>
-            </w:r>
-            <w:r>
-              <w:rPr>
-                <w:rFonts w:ascii="Consolas" w:hAnsi="Consolas" w:cs="Consolas"/>
-                <w:color w:val="2E75B6"/>
-                <w:sz w:val="19"/>
-                <w:szCs w:val="19"/>
-                <w:highlight w:val="white"/>
-                <w:lang w:val="vi-VN"/>
-              </w:rPr>
-              <w:t>"Error"</w:t>
-            </w:r>
+              <w:tab/>
+              <w:t>"Message": "TOKEN_NOTFOUND"</w:t>
+            </w:r>
+          </w:p>
+          <w:p>
+            <w:pPr>
+              <w:rPr>
+                <w:rStyle w:val="sbrace"/>
+                <w:rFonts w:ascii="Times New Roman" w:hAnsi="Times New Roman" w:cs="Times New Roman"/>
+                <w:color w:val="000000" w:themeColor="text1"/>
+                <w:sz w:val="20"/>
+                <w:szCs w:val="20"/>
+              </w:rPr>
+            </w:pPr>
             <w:r>
               <w:rPr>
                 <w:rFonts w:ascii="Consolas" w:hAnsi="Consolas" w:cs="Consolas"/>
                 <w:color w:val="000000"/>
                 <w:sz w:val="19"/>
                 <w:szCs w:val="19"/>
-                <w:highlight w:val="white"/>
                 <w:lang w:val="vi-VN"/>
               </w:rPr>
-              <w:t xml:space="preserve">: </w:t>
-            </w:r>
-            <w:r>
-              <w:rPr>
-                <w:rFonts w:ascii="Consolas" w:hAnsi="Consolas" w:cs="Consolas"/>
-                <w:color w:val="A31515"/>
-                <w:sz w:val="19"/>
-                <w:szCs w:val="19"/>
-                <w:highlight w:val="white"/>
-                <w:lang w:val="vi-VN"/>
-              </w:rPr>
-              <w:t>"W</w:t>
-            </w:r>
-            <w:r>
-              <w:rPr>
-                <w:rFonts w:ascii="Consolas" w:hAnsi="Consolas" w:cs="Consolas"/>
-                <w:color w:val="A31515"/>
-                <w:sz w:val="19"/>
-                <w:szCs w:val="19"/>
-                <w:highlight w:val="white"/>
-              </w:rPr>
-              <w:t>029</w:t>
-            </w:r>
-            <w:r>
-              <w:rPr>
-                <w:rFonts w:ascii="Consolas" w:hAnsi="Consolas" w:cs="Consolas"/>
-                <w:color w:val="A31515"/>
-                <w:sz w:val="19"/>
-                <w:szCs w:val="19"/>
-                <w:highlight w:val="white"/>
-                <w:lang w:val="vi-VN"/>
-              </w:rPr>
-              <w:t>"</w:t>
-            </w:r>
-          </w:p>
-          <w:p>
-            <w:pPr>
-              <w:rPr>
-                <w:rStyle w:val="sbrace"/>
-                <w:rFonts w:ascii="Times New Roman" w:hAnsi="Times New Roman" w:cs="Times New Roman"/>
-                <w:color w:val="000000" w:themeColor="text1"/>
-                <w:sz w:val="20"/>
-                <w:szCs w:val="20"/>
-              </w:rPr>
-            </w:pPr>
-            <w:r>
-              <w:rPr>
-                <w:rFonts w:ascii="Consolas" w:hAnsi="Consolas" w:cs="Consolas"/>
-                <w:color w:val="000000"/>
-                <w:sz w:val="19"/>
-                <w:szCs w:val="19"/>
-                <w:highlight w:val="white"/>
-                <w:lang w:val="vi-VN"/>
-              </w:rPr>
               <w:t>}</w:t>
             </w:r>
-          </w:p>
-        </w:tc>
-      </w:tr>
-      <w:tr>
-        <w:tc>
-          <w:tcPr>
-            <w:tcW w:w="1701" w:type="dxa"/>
-            <w:shd w:val="clear" w:color="auto" w:fill="auto"/>
-            <w:vAlign w:val="center"/>
-          </w:tcPr>
-          <w:p>
-            <w:pPr>
-              <w:pStyle w:val="ListParagraph"/>
-              <w:ind w:left="0"/>
-              <w:jc w:val="center"/>
-              <w:rPr>
-                <w:rFonts w:ascii="Times New Roman" w:hAnsi="Times New Roman" w:cs="Times New Roman"/>
-                <w:b/>
-                <w:color w:val="FF0000"/>
-                <w:sz w:val="20"/>
-                <w:szCs w:val="20"/>
-              </w:rPr>
-            </w:pPr>
-            <w:r>
-              <w:rPr>
-                <w:rFonts w:ascii="Times New Roman" w:hAnsi="Times New Roman" w:cs="Times New Roman"/>
-                <w:b/>
-                <w:color w:val="FF0000"/>
-                <w:sz w:val="20"/>
-                <w:szCs w:val="20"/>
-              </w:rPr>
-              <w:t>404</w:t>
-            </w:r>
-          </w:p>
-          <w:p>
-            <w:pPr>
-              <w:pStyle w:val="ListParagraph"/>
-              <w:ind w:left="0"/>
-              <w:rPr>
-                <w:rFonts w:ascii="Times New Roman" w:hAnsi="Times New Roman" w:cs="Times New Roman"/>
-                <w:color w:val="000000" w:themeColor="text1"/>
-                <w:sz w:val="20"/>
-                <w:szCs w:val="20"/>
-              </w:rPr>
-            </w:pPr>
-            <w:r>
-              <w:rPr>
-                <w:rFonts w:ascii="Times New Roman" w:hAnsi="Times New Roman" w:cs="Times New Roman"/>
-                <w:color w:val="000000" w:themeColor="text1"/>
-                <w:sz w:val="20"/>
-                <w:szCs w:val="20"/>
-              </w:rPr>
-              <w:t>Token is not found in the system.</w:t>
-            </w:r>
-          </w:p>
-        </w:tc>
-        <w:tc>
-          <w:tcPr>
-            <w:tcW w:w="9214" w:type="dxa"/>
-            <w:shd w:val="clear" w:color="auto" w:fill="auto"/>
-            <w:vAlign w:val="center"/>
-          </w:tcPr>
-          <w:p>
-            <w:pPr>
-              <w:autoSpaceDE w:val="0"/>
-              <w:autoSpaceDN w:val="0"/>
-              <w:adjustRightInd w:val="0"/>
-              <w:rPr>
-                <w:rFonts w:ascii="Consolas" w:hAnsi="Consolas" w:cs="Consolas"/>
-                <w:color w:val="000000"/>
-                <w:sz w:val="19"/>
-                <w:szCs w:val="19"/>
-                <w:highlight w:val="white"/>
-                <w:lang w:val="vi-VN"/>
-              </w:rPr>
-            </w:pPr>
-            <w:r>
-              <w:rPr>
-                <w:rFonts w:ascii="Consolas" w:hAnsi="Consolas" w:cs="Consolas"/>
-                <w:color w:val="000000"/>
-                <w:sz w:val="19"/>
-                <w:szCs w:val="19"/>
-                <w:highlight w:val="white"/>
-                <w:lang w:val="vi-VN"/>
-              </w:rPr>
-              <w:t>{</w:t>
-            </w:r>
-          </w:p>
-          <w:p>
-            <w:pPr>
-              <w:autoSpaceDE w:val="0"/>
-              <w:autoSpaceDN w:val="0"/>
-              <w:adjustRightInd w:val="0"/>
-              <w:rPr>
-                <w:rFonts w:ascii="Consolas" w:hAnsi="Consolas" w:cs="Consolas"/>
-                <w:color w:val="000000"/>
-                <w:sz w:val="19"/>
-                <w:szCs w:val="19"/>
-                <w:highlight w:val="white"/>
-                <w:lang w:val="vi-VN"/>
-              </w:rPr>
-            </w:pPr>
-            <w:r>
-              <w:rPr>
-                <w:rFonts w:ascii="Consolas" w:hAnsi="Consolas" w:cs="Consolas"/>
-                <w:color w:val="000000"/>
-                <w:sz w:val="19"/>
-                <w:szCs w:val="19"/>
-                <w:highlight w:val="white"/>
-                <w:lang w:val="vi-VN"/>
-              </w:rPr>
-              <w:t xml:space="preserve">  </w:t>
-            </w:r>
-            <w:r>
-              <w:rPr>
-                <w:rFonts w:ascii="Consolas" w:hAnsi="Consolas" w:cs="Consolas"/>
-                <w:color w:val="2E75B6"/>
-                <w:sz w:val="19"/>
-                <w:szCs w:val="19"/>
-                <w:highlight w:val="white"/>
-                <w:lang w:val="vi-VN"/>
-              </w:rPr>
-              <w:t>"Error"</w:t>
-            </w:r>
-            <w:r>
-              <w:rPr>
-                <w:rFonts w:ascii="Consolas" w:hAnsi="Consolas" w:cs="Consolas"/>
-                <w:color w:val="000000"/>
-                <w:sz w:val="19"/>
-                <w:szCs w:val="19"/>
-                <w:highlight w:val="white"/>
-                <w:lang w:val="vi-VN"/>
-              </w:rPr>
-              <w:t xml:space="preserve">: </w:t>
-            </w:r>
-            <w:r>
-              <w:rPr>
-                <w:rFonts w:ascii="Consolas" w:hAnsi="Consolas" w:cs="Consolas"/>
-                <w:color w:val="A31515"/>
-                <w:sz w:val="19"/>
-                <w:szCs w:val="19"/>
-                <w:highlight w:val="white"/>
-                <w:lang w:val="vi-VN"/>
-              </w:rPr>
-              <w:t>"W006"</w:t>
-            </w:r>
-          </w:p>
-          <w:p>
-            <w:pPr>
-              <w:rPr>
-                <w:rStyle w:val="sbrace"/>
-                <w:rFonts w:ascii="Times New Roman" w:hAnsi="Times New Roman" w:cs="Times New Roman"/>
-                <w:color w:val="000000" w:themeColor="text1"/>
-                <w:sz w:val="20"/>
-                <w:szCs w:val="20"/>
-              </w:rPr>
-            </w:pPr>
-            <w:r>
-              <w:rPr>
-                <w:rFonts w:ascii="Consolas" w:hAnsi="Consolas" w:cs="Consolas"/>
-                <w:color w:val="000000"/>
-                <w:sz w:val="19"/>
-                <w:szCs w:val="19"/>
-                <w:highlight w:val="white"/>
-                <w:lang w:val="vi-VN"/>
-              </w:rPr>
-              <w:t>}</w:t>
-            </w:r>
-          </w:p>
-        </w:tc>
-      </w:tr>
-      <w:tr>
-        <w:tc>
-          <w:tcPr>
-            <w:tcW w:w="1701" w:type="dxa"/>
-            <w:shd w:val="clear" w:color="auto" w:fill="auto"/>
-            <w:vAlign w:val="center"/>
-          </w:tcPr>
-          <w:p>
-            <w:pPr>
-              <w:pStyle w:val="ListParagraph"/>
-              <w:ind w:left="0"/>
-              <w:jc w:val="center"/>
-              <w:rPr>
-                <w:rFonts w:ascii="Times New Roman" w:hAnsi="Times New Roman" w:cs="Times New Roman"/>
-                <w:b/>
-                <w:color w:val="FF0000"/>
-                <w:sz w:val="20"/>
-                <w:szCs w:val="20"/>
-              </w:rPr>
-            </w:pPr>
-            <w:r>
-              <w:rPr>
-                <w:rFonts w:ascii="Times New Roman" w:hAnsi="Times New Roman" w:cs="Times New Roman"/>
-                <w:b/>
-                <w:color w:val="FF0000"/>
-                <w:sz w:val="20"/>
-                <w:szCs w:val="20"/>
-              </w:rPr>
-              <w:t>500</w:t>
-            </w:r>
-          </w:p>
-          <w:p>
-            <w:pPr>
-              <w:pStyle w:val="ListParagraph"/>
-              <w:ind w:left="0"/>
-              <w:rPr>
-                <w:rFonts w:ascii="Times New Roman" w:hAnsi="Times New Roman" w:cs="Times New Roman"/>
-                <w:color w:val="000000" w:themeColor="text1"/>
-                <w:sz w:val="20"/>
-                <w:szCs w:val="20"/>
-              </w:rPr>
-            </w:pPr>
-            <w:r>
-              <w:rPr>
-                <w:rFonts w:ascii="Times New Roman" w:hAnsi="Times New Roman" w:cs="Times New Roman"/>
-                <w:color w:val="000000" w:themeColor="text1"/>
-                <w:sz w:val="20"/>
-                <w:szCs w:val="20"/>
-              </w:rPr>
-              <w:t>Internal server error</w:t>
-            </w:r>
-            <w:r>
-              <w:rPr>
-                <w:rFonts w:ascii="Times New Roman" w:hAnsi="Times New Roman" w:cs="Times New Roman"/>
-                <w:color w:val="000000" w:themeColor="text1"/>
-                <w:sz w:val="20"/>
-                <w:szCs w:val="20"/>
-              </w:rPr>
-              <w:t>.</w:t>
-            </w:r>
-          </w:p>
-        </w:tc>
-        <w:tc>
-          <w:tcPr>
-            <w:tcW w:w="9214" w:type="dxa"/>
-            <w:shd w:val="clear" w:color="auto" w:fill="auto"/>
-            <w:vAlign w:val="center"/>
-          </w:tcPr>
-          <w:p>
-            <w:pPr>
-              <w:rPr>
-                <w:rStyle w:val="sbrace"/>
-                <w:rFonts w:ascii="Times New Roman" w:hAnsi="Times New Roman" w:cs="Times New Roman"/>
-                <w:color w:val="000000" w:themeColor="text1"/>
-                <w:sz w:val="20"/>
-                <w:szCs w:val="20"/>
-              </w:rPr>
-            </w:pPr>
           </w:p>
         </w:tc>
       </w:tr>
@@ -5793,6 +5175,8 @@
           <w:szCs w:val="20"/>
         </w:rPr>
       </w:pPr>
+      <w:bookmarkStart w:id="0" w:name="_GoBack"/>
+      <w:bookmarkEnd w:id="0"/>
     </w:p>
     <w:p>
       <w:pPr>
@@ -5864,7 +5248,7 @@
 </file>
 
 <file path=word/endnotes.xml><?xml version="1.0" encoding="utf-8"?>
-<w:endnotes xmlns:wpc="http://schemas.microsoft.com/office/word/2010/wordprocessingCanvas" xmlns:cx="http://schemas.microsoft.com/office/drawing/2014/chartex" xmlns:cx1="http://schemas.microsoft.com/office/drawing/2015/9/8/chartex" xmlns:cx2="http://schemas.microsoft.com/office/drawing/2015/10/21/chartex" xmlns:cx3="http://schemas.microsoft.com/office/drawing/2016/5/9/chartex" xmlns:cx4="http://schemas.microsoft.com/office/drawing/2016/5/10/chartex" xmlns:cx5="http://schemas.microsoft.com/office/drawing/2016/5/11/chartex" xmlns:mc="http://schemas.openxmlformats.org/markup-compatibility/2006" xmlns:o="urn:schemas-microsoft-com:office:office" xmlns:r="http://schemas.openxmlformats.org/officeDocument/2006/relationships" xmlns:m="http://schemas.openxmlformats.org/officeDocument/2006/math" xmlns:v="urn:schemas-microsoft-com:vml" xmlns:wp14="http://schemas.microsoft.com/office/word/2010/wordprocessingDrawing" xmlns:wp="http://schemas.openxmlformats.org/drawingml/2006/wordprocessingDrawing" xmlns:w10="urn:schemas-microsoft-com:office:word" xmlns:w="http://schemas.openxmlformats.org/wordprocessingml/2006/main" xmlns:w14="http://schemas.microsoft.com/office/word/2010/wordml" xmlns:w15="http://schemas.microsoft.com/office/word/2012/wordml" xmlns:w16se="http://schemas.microsoft.com/office/word/2015/wordml/symex" xmlns:wpg="http://schemas.microsoft.com/office/word/2010/wordprocessingGroup" xmlns:wpi="http://schemas.microsoft.com/office/word/2010/wordprocessingInk" xmlns:wne="http://schemas.microsoft.com/office/word/2006/wordml" xmlns:wps="http://schemas.microsoft.com/office/word/2010/wordprocessingShape" mc:Ignorable="w14 w15 w16se wp14">
+<w:endnotes xmlns:wpc="http://schemas.microsoft.com/office/word/2010/wordprocessingCanvas" xmlns:mc="http://schemas.openxmlformats.org/markup-compatibility/2006" xmlns:o="urn:schemas-microsoft-com:office:office" xmlns:r="http://schemas.openxmlformats.org/officeDocument/2006/relationships" xmlns:m="http://schemas.openxmlformats.org/officeDocument/2006/math" xmlns:v="urn:schemas-microsoft-com:vml" xmlns:wp14="http://schemas.microsoft.com/office/word/2010/wordprocessingDrawing" xmlns:wp="http://schemas.openxmlformats.org/drawingml/2006/wordprocessingDrawing" xmlns:w10="urn:schemas-microsoft-com:office:word" xmlns:w="http://schemas.openxmlformats.org/wordprocessingml/2006/main" xmlns:w14="http://schemas.microsoft.com/office/word/2010/wordml" xmlns:w15="http://schemas.microsoft.com/office/word/2012/wordml" xmlns:wpg="http://schemas.microsoft.com/office/word/2010/wordprocessingGroup" xmlns:wpi="http://schemas.microsoft.com/office/word/2010/wordprocessingInk" xmlns:wne="http://schemas.microsoft.com/office/word/2006/wordml" xmlns:wps="http://schemas.microsoft.com/office/word/2010/wordprocessingShape" mc:Ignorable="w14 w15 wp14">
   <w:endnote w:type="separator" w:id="-1">
     <w:p>
       <w:r>
@@ -5883,7 +5267,7 @@
 </file>
 
 <file path=word/footnotes.xml><?xml version="1.0" encoding="utf-8"?>
-<w:footnotes xmlns:wpc="http://schemas.microsoft.com/office/word/2010/wordprocessingCanvas" xmlns:cx="http://schemas.microsoft.com/office/drawing/2014/chartex" xmlns:cx1="http://schemas.microsoft.com/office/drawing/2015/9/8/chartex" xmlns:cx2="http://schemas.microsoft.com/office/drawing/2015/10/21/chartex" xmlns:cx3="http://schemas.microsoft.com/office/drawing/2016/5/9/chartex" xmlns:cx4="http://schemas.microsoft.com/office/drawing/2016/5/10/chartex" xmlns:cx5="http://schemas.microsoft.com/office/drawing/2016/5/11/chartex" xmlns:mc="http://schemas.openxmlformats.org/markup-compatibility/2006" xmlns:o="urn:schemas-microsoft-com:office:office" xmlns:r="http://schemas.openxmlformats.org/officeDocument/2006/relationships" xmlns:m="http://schemas.openxmlformats.org/officeDocument/2006/math" xmlns:v="urn:schemas-microsoft-com:vml" xmlns:wp14="http://schemas.microsoft.com/office/word/2010/wordprocessingDrawing" xmlns:wp="http://schemas.openxmlformats.org/drawingml/2006/wordprocessingDrawing" xmlns:w10="urn:schemas-microsoft-com:office:word" xmlns:w="http://schemas.openxmlformats.org/wordprocessingml/2006/main" xmlns:w14="http://schemas.microsoft.com/office/word/2010/wordml" xmlns:w15="http://schemas.microsoft.com/office/word/2012/wordml" xmlns:w16se="http://schemas.microsoft.com/office/word/2015/wordml/symex" xmlns:wpg="http://schemas.microsoft.com/office/word/2010/wordprocessingGroup" xmlns:wpi="http://schemas.microsoft.com/office/word/2010/wordprocessingInk" xmlns:wne="http://schemas.microsoft.com/office/word/2006/wordml" xmlns:wps="http://schemas.microsoft.com/office/word/2010/wordprocessingShape" mc:Ignorable="w14 w15 w16se wp14">
+<w:footnotes xmlns:wpc="http://schemas.microsoft.com/office/word/2010/wordprocessingCanvas" xmlns:mc="http://schemas.openxmlformats.org/markup-compatibility/2006" xmlns:o="urn:schemas-microsoft-com:office:office" xmlns:r="http://schemas.openxmlformats.org/officeDocument/2006/relationships" xmlns:m="http://schemas.openxmlformats.org/officeDocument/2006/math" xmlns:v="urn:schemas-microsoft-com:vml" xmlns:wp14="http://schemas.microsoft.com/office/word/2010/wordprocessingDrawing" xmlns:wp="http://schemas.openxmlformats.org/drawingml/2006/wordprocessingDrawing" xmlns:w10="urn:schemas-microsoft-com:office:word" xmlns:w="http://schemas.openxmlformats.org/wordprocessingml/2006/main" xmlns:w14="http://schemas.microsoft.com/office/word/2010/wordml" xmlns:w15="http://schemas.microsoft.com/office/word/2012/wordml" xmlns:wpg="http://schemas.microsoft.com/office/word/2010/wordprocessingGroup" xmlns:wpi="http://schemas.microsoft.com/office/word/2010/wordprocessingInk" xmlns:wne="http://schemas.microsoft.com/office/word/2006/wordml" xmlns:wps="http://schemas.microsoft.com/office/word/2010/wordprocessingShape" mc:Ignorable="w14 w15 wp14">
   <w:footnote w:type="separator" w:id="-1">
     <w:p>
       <w:r>
@@ -5902,8 +5286,8 @@
 </file>
 
 <file path=word/numbering.xml><?xml version="1.0" encoding="utf-8"?>
-<w:numbering xmlns:wpc="http://schemas.microsoft.com/office/word/2010/wordprocessingCanvas" xmlns:cx="http://schemas.microsoft.com/office/drawing/2014/chartex" xmlns:cx1="http://schemas.microsoft.com/office/drawing/2015/9/8/chartex" xmlns:cx2="http://schemas.microsoft.com/office/drawing/2015/10/21/chartex" xmlns:cx3="http://schemas.microsoft.com/office/drawing/2016/5/9/chartex" xmlns:cx4="http://schemas.microsoft.com/office/drawing/2016/5/10/chartex" xmlns:cx5="http://schemas.microsoft.com/office/drawing/2016/5/11/chartex" xmlns:mc="http://schemas.openxmlformats.org/markup-compatibility/2006" xmlns:o="urn:schemas-microsoft-com:office:office" xmlns:r="http://schemas.openxmlformats.org/officeDocument/2006/relationships" xmlns:m="http://schemas.openxmlformats.org/officeDocument/2006/math" xmlns:v="urn:schemas-microsoft-com:vml" xmlns:wp14="http://schemas.microsoft.com/office/word/2010/wordprocessingDrawing" xmlns:wp="http://schemas.openxmlformats.org/drawingml/2006/wordprocessingDrawing" xmlns:w10="urn:schemas-microsoft-com:office:word" xmlns:w="http://schemas.openxmlformats.org/wordprocessingml/2006/main" xmlns:w14="http://schemas.microsoft.com/office/word/2010/wordml" xmlns:w15="http://schemas.microsoft.com/office/word/2012/wordml" xmlns:w16se="http://schemas.microsoft.com/office/word/2015/wordml/symex" xmlns:wpg="http://schemas.microsoft.com/office/word/2010/wordprocessingGroup" xmlns:wpi="http://schemas.microsoft.com/office/word/2010/wordprocessingInk" xmlns:wne="http://schemas.microsoft.com/office/word/2006/wordml" xmlns:wps="http://schemas.microsoft.com/office/word/2010/wordprocessingShape" mc:Ignorable="w14 w15 w16se wp14">
-  <w:abstractNum w:abstractNumId="0" w15:restartNumberingAfterBreak="0">
+<w:numbering xmlns:wpc="http://schemas.microsoft.com/office/word/2010/wordprocessingCanvas" xmlns:mc="http://schemas.openxmlformats.org/markup-compatibility/2006" xmlns:o="urn:schemas-microsoft-com:office:office" xmlns:r="http://schemas.openxmlformats.org/officeDocument/2006/relationships" xmlns:m="http://schemas.openxmlformats.org/officeDocument/2006/math" xmlns:v="urn:schemas-microsoft-com:vml" xmlns:wp14="http://schemas.microsoft.com/office/word/2010/wordprocessingDrawing" xmlns:wp="http://schemas.openxmlformats.org/drawingml/2006/wordprocessingDrawing" xmlns:w10="urn:schemas-microsoft-com:office:word" xmlns:w="http://schemas.openxmlformats.org/wordprocessingml/2006/main" xmlns:w14="http://schemas.microsoft.com/office/word/2010/wordml" xmlns:w15="http://schemas.microsoft.com/office/word/2012/wordml" xmlns:wpg="http://schemas.microsoft.com/office/word/2010/wordprocessingGroup" xmlns:wpi="http://schemas.microsoft.com/office/word/2010/wordprocessingInk" xmlns:wne="http://schemas.microsoft.com/office/word/2006/wordml" xmlns:wps="http://schemas.microsoft.com/office/word/2010/wordprocessingShape" mc:Ignorable="w14 w15 wp14">
+  <w:abstractNum w:abstractNumId="0">
     <w:nsid w:val="042B17EC"/>
     <w:multiLevelType w:val="hybridMultilevel"/>
     <w:tmpl w:val="A4468ABE"/>
@@ -6016,7 +5400,7 @@
       </w:rPr>
     </w:lvl>
   </w:abstractNum>
-  <w:abstractNum w:abstractNumId="1" w15:restartNumberingAfterBreak="0">
+  <w:abstractNum w:abstractNumId="1">
     <w:nsid w:val="06786295"/>
     <w:multiLevelType w:val="hybridMultilevel"/>
     <w:tmpl w:val="C5282D3C"/>
@@ -6105,7 +5489,7 @@
       </w:pPr>
     </w:lvl>
   </w:abstractNum>
-  <w:abstractNum w:abstractNumId="2" w15:restartNumberingAfterBreak="0">
+  <w:abstractNum w:abstractNumId="2">
     <w:nsid w:val="07370C2C"/>
     <w:multiLevelType w:val="hybridMultilevel"/>
     <w:tmpl w:val="B46AC19C"/>
@@ -6194,7 +5578,7 @@
       </w:pPr>
     </w:lvl>
   </w:abstractNum>
-  <w:abstractNum w:abstractNumId="3" w15:restartNumberingAfterBreak="0">
+  <w:abstractNum w:abstractNumId="3">
     <w:nsid w:val="07A57EEC"/>
     <w:multiLevelType w:val="hybridMultilevel"/>
     <w:tmpl w:val="0D7800EE"/>
@@ -6308,7 +5692,7 @@
       </w:rPr>
     </w:lvl>
   </w:abstractNum>
-  <w:abstractNum w:abstractNumId="4" w15:restartNumberingAfterBreak="0">
+  <w:abstractNum w:abstractNumId="4">
     <w:nsid w:val="090E1674"/>
     <w:multiLevelType w:val="hybridMultilevel"/>
     <w:tmpl w:val="C5C4A524"/>
@@ -6424,7 +5808,7 @@
       </w:rPr>
     </w:lvl>
   </w:abstractNum>
-  <w:abstractNum w:abstractNumId="5" w15:restartNumberingAfterBreak="0">
+  <w:abstractNum w:abstractNumId="5">
     <w:nsid w:val="0B2D7245"/>
     <w:multiLevelType w:val="hybridMultilevel"/>
     <w:tmpl w:val="A22CDA04"/>
@@ -6513,7 +5897,7 @@
       </w:pPr>
     </w:lvl>
   </w:abstractNum>
-  <w:abstractNum w:abstractNumId="6" w15:restartNumberingAfterBreak="0">
+  <w:abstractNum w:abstractNumId="6">
     <w:nsid w:val="113E3AC5"/>
     <w:multiLevelType w:val="hybridMultilevel"/>
     <w:tmpl w:val="3AA8BCF6"/>
@@ -6602,7 +5986,7 @@
       </w:pPr>
     </w:lvl>
   </w:abstractNum>
-  <w:abstractNum w:abstractNumId="7" w15:restartNumberingAfterBreak="0">
+  <w:abstractNum w:abstractNumId="7">
     <w:nsid w:val="11790AB6"/>
     <w:multiLevelType w:val="hybridMultilevel"/>
     <w:tmpl w:val="3C90D00A"/>
@@ -6718,7 +6102,7 @@
       </w:rPr>
     </w:lvl>
   </w:abstractNum>
-  <w:abstractNum w:abstractNumId="8" w15:restartNumberingAfterBreak="0">
+  <w:abstractNum w:abstractNumId="8">
     <w:nsid w:val="145D5CD3"/>
     <w:multiLevelType w:val="hybridMultilevel"/>
     <w:tmpl w:val="146610EC"/>
@@ -6834,7 +6218,7 @@
       </w:rPr>
     </w:lvl>
   </w:abstractNum>
-  <w:abstractNum w:abstractNumId="9" w15:restartNumberingAfterBreak="0">
+  <w:abstractNum w:abstractNumId="9">
     <w:nsid w:val="14C461E4"/>
     <w:multiLevelType w:val="hybridMultilevel"/>
     <w:tmpl w:val="FBEEA63E"/>
@@ -6923,7 +6307,7 @@
       </w:pPr>
     </w:lvl>
   </w:abstractNum>
-  <w:abstractNum w:abstractNumId="10" w15:restartNumberingAfterBreak="0">
+  <w:abstractNum w:abstractNumId="10">
     <w:nsid w:val="17B76DDA"/>
     <w:multiLevelType w:val="hybridMultilevel"/>
     <w:tmpl w:val="9CE0CC7E"/>
@@ -7012,7 +6396,7 @@
       </w:pPr>
     </w:lvl>
   </w:abstractNum>
-  <w:abstractNum w:abstractNumId="11" w15:restartNumberingAfterBreak="0">
+  <w:abstractNum w:abstractNumId="11">
     <w:nsid w:val="17E72691"/>
     <w:multiLevelType w:val="hybridMultilevel"/>
     <w:tmpl w:val="BC48BF7E"/>
@@ -7101,7 +6485,7 @@
       </w:pPr>
     </w:lvl>
   </w:abstractNum>
-  <w:abstractNum w:abstractNumId="12" w15:restartNumberingAfterBreak="0">
+  <w:abstractNum w:abstractNumId="12">
     <w:nsid w:val="1B694712"/>
     <w:multiLevelType w:val="hybridMultilevel"/>
     <w:tmpl w:val="57B06D8A"/>
@@ -7190,7 +6574,7 @@
       </w:pPr>
     </w:lvl>
   </w:abstractNum>
-  <w:abstractNum w:abstractNumId="13" w15:restartNumberingAfterBreak="0">
+  <w:abstractNum w:abstractNumId="13">
     <w:nsid w:val="1B787CD2"/>
     <w:multiLevelType w:val="hybridMultilevel"/>
     <w:tmpl w:val="DB8C4106"/>
@@ -7279,7 +6663,7 @@
       </w:pPr>
     </w:lvl>
   </w:abstractNum>
-  <w:abstractNum w:abstractNumId="14" w15:restartNumberingAfterBreak="0">
+  <w:abstractNum w:abstractNumId="14">
     <w:nsid w:val="1D4E5E1A"/>
     <w:multiLevelType w:val="hybridMultilevel"/>
     <w:tmpl w:val="B83A2A96"/>
@@ -7393,7 +6777,7 @@
       </w:rPr>
     </w:lvl>
   </w:abstractNum>
-  <w:abstractNum w:abstractNumId="15" w15:restartNumberingAfterBreak="0">
+  <w:abstractNum w:abstractNumId="15">
     <w:nsid w:val="21614050"/>
     <w:multiLevelType w:val="hybridMultilevel"/>
     <w:tmpl w:val="F08EFF8C"/>
@@ -7482,7 +6866,7 @@
       </w:pPr>
     </w:lvl>
   </w:abstractNum>
-  <w:abstractNum w:abstractNumId="16" w15:restartNumberingAfterBreak="0">
+  <w:abstractNum w:abstractNumId="16">
     <w:nsid w:val="21F02C6B"/>
     <w:multiLevelType w:val="hybridMultilevel"/>
     <w:tmpl w:val="7B6C3AF2"/>
@@ -7571,7 +6955,7 @@
       </w:pPr>
     </w:lvl>
   </w:abstractNum>
-  <w:abstractNum w:abstractNumId="17" w15:restartNumberingAfterBreak="0">
+  <w:abstractNum w:abstractNumId="17">
     <w:nsid w:val="2470277A"/>
     <w:multiLevelType w:val="hybridMultilevel"/>
     <w:tmpl w:val="F76A61CE"/>
@@ -7660,7 +7044,7 @@
       </w:pPr>
     </w:lvl>
   </w:abstractNum>
-  <w:abstractNum w:abstractNumId="18" w15:restartNumberingAfterBreak="0">
+  <w:abstractNum w:abstractNumId="18">
     <w:nsid w:val="281025F0"/>
     <w:multiLevelType w:val="hybridMultilevel"/>
     <w:tmpl w:val="DDE2DA98"/>
@@ -7749,7 +7133,7 @@
       </w:pPr>
     </w:lvl>
   </w:abstractNum>
-  <w:abstractNum w:abstractNumId="19" w15:restartNumberingAfterBreak="0">
+  <w:abstractNum w:abstractNumId="19">
     <w:nsid w:val="29346F95"/>
     <w:multiLevelType w:val="hybridMultilevel"/>
     <w:tmpl w:val="C99E3C68"/>
@@ -7862,7 +7246,7 @@
       </w:rPr>
     </w:lvl>
   </w:abstractNum>
-  <w:abstractNum w:abstractNumId="20" w15:restartNumberingAfterBreak="0">
+  <w:abstractNum w:abstractNumId="20">
     <w:nsid w:val="2F020CC4"/>
     <w:multiLevelType w:val="hybridMultilevel"/>
     <w:tmpl w:val="1B144E62"/>
@@ -7978,7 +7362,7 @@
       </w:rPr>
     </w:lvl>
   </w:abstractNum>
-  <w:abstractNum w:abstractNumId="21" w15:restartNumberingAfterBreak="0">
+  <w:abstractNum w:abstractNumId="21">
     <w:nsid w:val="2FE10850"/>
     <w:multiLevelType w:val="hybridMultilevel"/>
     <w:tmpl w:val="649C233A"/>
@@ -8067,7 +7451,7 @@
       </w:pPr>
     </w:lvl>
   </w:abstractNum>
-  <w:abstractNum w:abstractNumId="22" w15:restartNumberingAfterBreak="0">
+  <w:abstractNum w:abstractNumId="22">
     <w:nsid w:val="32A06DFE"/>
     <w:multiLevelType w:val="hybridMultilevel"/>
     <w:tmpl w:val="C87013F0"/>
@@ -8156,7 +7540,7 @@
       </w:pPr>
     </w:lvl>
   </w:abstractNum>
-  <w:abstractNum w:abstractNumId="23" w15:restartNumberingAfterBreak="0">
+  <w:abstractNum w:abstractNumId="23">
     <w:nsid w:val="33AC06D8"/>
     <w:multiLevelType w:val="hybridMultilevel"/>
     <w:tmpl w:val="928817EE"/>
@@ -8245,7 +7629,7 @@
       </w:pPr>
     </w:lvl>
   </w:abstractNum>
-  <w:abstractNum w:abstractNumId="24" w15:restartNumberingAfterBreak="0">
+  <w:abstractNum w:abstractNumId="24">
     <w:nsid w:val="344A37B7"/>
     <w:multiLevelType w:val="hybridMultilevel"/>
     <w:tmpl w:val="3EA492AC"/>
@@ -8334,7 +7718,7 @@
       </w:pPr>
     </w:lvl>
   </w:abstractNum>
-  <w:abstractNum w:abstractNumId="25" w15:restartNumberingAfterBreak="0">
+  <w:abstractNum w:abstractNumId="25">
     <w:nsid w:val="34543123"/>
     <w:multiLevelType w:val="hybridMultilevel"/>
     <w:tmpl w:val="B46C4842"/>
@@ -8423,7 +7807,7 @@
       </w:pPr>
     </w:lvl>
   </w:abstractNum>
-  <w:abstractNum w:abstractNumId="26" w15:restartNumberingAfterBreak="0">
+  <w:abstractNum w:abstractNumId="26">
     <w:nsid w:val="359B4811"/>
     <w:multiLevelType w:val="hybridMultilevel"/>
     <w:tmpl w:val="C47A0FF8"/>
@@ -8512,7 +7896,7 @@
       </w:pPr>
     </w:lvl>
   </w:abstractNum>
-  <w:abstractNum w:abstractNumId="27" w15:restartNumberingAfterBreak="0">
+  <w:abstractNum w:abstractNumId="27">
     <w:nsid w:val="35F37C9B"/>
     <w:multiLevelType w:val="hybridMultilevel"/>
     <w:tmpl w:val="E86C06BC"/>
@@ -8601,7 +7985,7 @@
       </w:pPr>
     </w:lvl>
   </w:abstractNum>
-  <w:abstractNum w:abstractNumId="28" w15:restartNumberingAfterBreak="0">
+  <w:abstractNum w:abstractNumId="28">
     <w:nsid w:val="3FAF6966"/>
     <w:multiLevelType w:val="hybridMultilevel"/>
     <w:tmpl w:val="263C10B4"/>
@@ -8690,7 +8074,7 @@
       </w:pPr>
     </w:lvl>
   </w:abstractNum>
-  <w:abstractNum w:abstractNumId="29" w15:restartNumberingAfterBreak="0">
+  <w:abstractNum w:abstractNumId="29">
     <w:nsid w:val="422E1E1D"/>
     <w:multiLevelType w:val="hybridMultilevel"/>
     <w:tmpl w:val="2140D834"/>
@@ -8779,7 +8163,7 @@
       </w:pPr>
     </w:lvl>
   </w:abstractNum>
-  <w:abstractNum w:abstractNumId="30" w15:restartNumberingAfterBreak="0">
+  <w:abstractNum w:abstractNumId="30">
     <w:nsid w:val="43251811"/>
     <w:multiLevelType w:val="hybridMultilevel"/>
     <w:tmpl w:val="A22CDA04"/>
@@ -8868,7 +8252,7 @@
       </w:pPr>
     </w:lvl>
   </w:abstractNum>
-  <w:abstractNum w:abstractNumId="31" w15:restartNumberingAfterBreak="0">
+  <w:abstractNum w:abstractNumId="31">
     <w:nsid w:val="43A12D7F"/>
     <w:multiLevelType w:val="hybridMultilevel"/>
     <w:tmpl w:val="8C22818A"/>
@@ -8957,7 +8341,7 @@
       </w:pPr>
     </w:lvl>
   </w:abstractNum>
-  <w:abstractNum w:abstractNumId="32" w15:restartNumberingAfterBreak="0">
+  <w:abstractNum w:abstractNumId="32">
     <w:nsid w:val="46BA0CC5"/>
     <w:multiLevelType w:val="hybridMultilevel"/>
     <w:tmpl w:val="9522AAD8"/>
@@ -9070,7 +8454,7 @@
       </w:rPr>
     </w:lvl>
   </w:abstractNum>
-  <w:abstractNum w:abstractNumId="33" w15:restartNumberingAfterBreak="0">
+  <w:abstractNum w:abstractNumId="33">
     <w:nsid w:val="4B9C60F7"/>
     <w:multiLevelType w:val="hybridMultilevel"/>
     <w:tmpl w:val="7E24CA7C"/>
@@ -9159,7 +8543,7 @@
       </w:pPr>
     </w:lvl>
   </w:abstractNum>
-  <w:abstractNum w:abstractNumId="34" w15:restartNumberingAfterBreak="0">
+  <w:abstractNum w:abstractNumId="34">
     <w:nsid w:val="4E670AB7"/>
     <w:multiLevelType w:val="hybridMultilevel"/>
     <w:tmpl w:val="52D88560"/>
@@ -9251,7 +8635,7 @@
       </w:pPr>
     </w:lvl>
   </w:abstractNum>
-  <w:abstractNum w:abstractNumId="35" w15:restartNumberingAfterBreak="0">
+  <w:abstractNum w:abstractNumId="35">
     <w:nsid w:val="53A0773E"/>
     <w:multiLevelType w:val="hybridMultilevel"/>
     <w:tmpl w:val="34A27296"/>
@@ -9340,7 +8724,7 @@
       </w:pPr>
     </w:lvl>
   </w:abstractNum>
-  <w:abstractNum w:abstractNumId="36" w15:restartNumberingAfterBreak="0">
+  <w:abstractNum w:abstractNumId="36">
     <w:nsid w:val="53FA5B2F"/>
     <w:multiLevelType w:val="hybridMultilevel"/>
     <w:tmpl w:val="8EBE8A16"/>
@@ -9429,7 +8813,7 @@
       </w:pPr>
     </w:lvl>
   </w:abstractNum>
-  <w:abstractNum w:abstractNumId="37" w15:restartNumberingAfterBreak="0">
+  <w:abstractNum w:abstractNumId="37">
     <w:nsid w:val="5790078C"/>
     <w:multiLevelType w:val="hybridMultilevel"/>
     <w:tmpl w:val="6FC69B9E"/>
@@ -9518,7 +8902,7 @@
       </w:pPr>
     </w:lvl>
   </w:abstractNum>
-  <w:abstractNum w:abstractNumId="38" w15:restartNumberingAfterBreak="0">
+  <w:abstractNum w:abstractNumId="38">
     <w:nsid w:val="5A507BD9"/>
     <w:multiLevelType w:val="hybridMultilevel"/>
     <w:tmpl w:val="ECE220B4"/>
@@ -9631,7 +9015,7 @@
       </w:rPr>
     </w:lvl>
   </w:abstractNum>
-  <w:abstractNum w:abstractNumId="39" w15:restartNumberingAfterBreak="0">
+  <w:abstractNum w:abstractNumId="39">
     <w:nsid w:val="63434ED8"/>
     <w:multiLevelType w:val="hybridMultilevel"/>
     <w:tmpl w:val="F35A7D6E"/>
@@ -9720,7 +9104,7 @@
       </w:pPr>
     </w:lvl>
   </w:abstractNum>
-  <w:abstractNum w:abstractNumId="40" w15:restartNumberingAfterBreak="0">
+  <w:abstractNum w:abstractNumId="40">
     <w:nsid w:val="678B7E04"/>
     <w:multiLevelType w:val="hybridMultilevel"/>
     <w:tmpl w:val="66F67DA0"/>
@@ -9809,7 +9193,7 @@
       </w:pPr>
     </w:lvl>
   </w:abstractNum>
-  <w:abstractNum w:abstractNumId="41" w15:restartNumberingAfterBreak="0">
+  <w:abstractNum w:abstractNumId="41">
     <w:nsid w:val="681D5ADF"/>
     <w:multiLevelType w:val="hybridMultilevel"/>
     <w:tmpl w:val="6434AD34"/>
@@ -9898,7 +9282,7 @@
       </w:pPr>
     </w:lvl>
   </w:abstractNum>
-  <w:abstractNum w:abstractNumId="42" w15:restartNumberingAfterBreak="0">
+  <w:abstractNum w:abstractNumId="42">
     <w:nsid w:val="68607D8E"/>
     <w:multiLevelType w:val="hybridMultilevel"/>
     <w:tmpl w:val="2BA4BF0C"/>
@@ -10012,7 +9396,7 @@
       </w:rPr>
     </w:lvl>
   </w:abstractNum>
-  <w:abstractNum w:abstractNumId="43" w15:restartNumberingAfterBreak="0">
+  <w:abstractNum w:abstractNumId="43">
     <w:nsid w:val="69EF3446"/>
     <w:multiLevelType w:val="hybridMultilevel"/>
     <w:tmpl w:val="DB8C4106"/>
@@ -10101,7 +9485,7 @@
       </w:pPr>
     </w:lvl>
   </w:abstractNum>
-  <w:abstractNum w:abstractNumId="44" w15:restartNumberingAfterBreak="0">
+  <w:abstractNum w:abstractNumId="44">
     <w:nsid w:val="6D1629D3"/>
     <w:multiLevelType w:val="hybridMultilevel"/>
     <w:tmpl w:val="5ED6B23E"/>
@@ -10190,7 +9574,7 @@
       </w:pPr>
     </w:lvl>
   </w:abstractNum>
-  <w:abstractNum w:abstractNumId="45" w15:restartNumberingAfterBreak="0">
+  <w:abstractNum w:abstractNumId="45">
     <w:nsid w:val="6E394E52"/>
     <w:multiLevelType w:val="hybridMultilevel"/>
     <w:tmpl w:val="BB9CE976"/>
@@ -10306,7 +9690,7 @@
       </w:rPr>
     </w:lvl>
   </w:abstractNum>
-  <w:abstractNum w:abstractNumId="46" w15:restartNumberingAfterBreak="0">
+  <w:abstractNum w:abstractNumId="46">
     <w:nsid w:val="705E0F45"/>
     <w:multiLevelType w:val="hybridMultilevel"/>
     <w:tmpl w:val="57B06D8A"/>
@@ -10395,7 +9779,7 @@
       </w:pPr>
     </w:lvl>
   </w:abstractNum>
-  <w:abstractNum w:abstractNumId="47" w15:restartNumberingAfterBreak="0">
+  <w:abstractNum w:abstractNumId="47">
     <w:nsid w:val="76183DAA"/>
     <w:multiLevelType w:val="hybridMultilevel"/>
     <w:tmpl w:val="851E3730"/>
@@ -10484,7 +9868,7 @@
       </w:pPr>
     </w:lvl>
   </w:abstractNum>
-  <w:abstractNum w:abstractNumId="48" w15:restartNumberingAfterBreak="0">
+  <w:abstractNum w:abstractNumId="48">
     <w:nsid w:val="76770E30"/>
     <w:multiLevelType w:val="hybridMultilevel"/>
     <w:tmpl w:val="249CC67A"/>
@@ -10725,7 +10109,7 @@
 </file>
 
 <file path=word/styles.xml><?xml version="1.0" encoding="utf-8"?>
-<w:styles xmlns:mc="http://schemas.openxmlformats.org/markup-compatibility/2006" xmlns:r="http://schemas.openxmlformats.org/officeDocument/2006/relationships" xmlns:w="http://schemas.openxmlformats.org/wordprocessingml/2006/main" xmlns:w14="http://schemas.microsoft.com/office/word/2010/wordml" xmlns:w15="http://schemas.microsoft.com/office/word/2012/wordml" xmlns:w16se="http://schemas.microsoft.com/office/word/2015/wordml/symex" mc:Ignorable="w14 w15 w16se">
+<w:styles xmlns:mc="http://schemas.openxmlformats.org/markup-compatibility/2006" xmlns:r="http://schemas.openxmlformats.org/officeDocument/2006/relationships" xmlns:w="http://schemas.openxmlformats.org/wordprocessingml/2006/main" xmlns:w14="http://schemas.microsoft.com/office/word/2010/wordml" xmlns:w15="http://schemas.microsoft.com/office/word/2012/wordml" mc:Ignorable="w14 w15">
   <w:docDefaults>
     <w:rPrDefault>
       <w:rPr>
@@ -10737,7 +10121,7 @@
     </w:rPrDefault>
     <w:pPrDefault/>
   </w:docDefaults>
-  <w:latentStyles w:defLockedState="0" w:defUIPriority="99" w:defSemiHidden="0" w:defUnhideWhenUsed="0" w:defQFormat="0" w:count="374">
+  <w:latentStyles w:defLockedState="0" w:defUIPriority="99" w:defSemiHidden="0" w:defUnhideWhenUsed="0" w:defQFormat="0" w:count="371">
     <w:lsdException w:name="Normal" w:uiPriority="0" w:qFormat="1"/>
     <w:lsdException w:name="heading 1" w:uiPriority="9" w:qFormat="1"/>
     <w:lsdException w:name="heading 2" w:semiHidden="1" w:uiPriority="9" w:unhideWhenUsed="1" w:qFormat="1"/>
@@ -11109,9 +10493,6 @@
     <w:lsdException w:name="List Table 5 Dark Accent 6" w:uiPriority="50"/>
     <w:lsdException w:name="List Table 6 Colorful Accent 6" w:uiPriority="51"/>
     <w:lsdException w:name="List Table 7 Colorful Accent 6" w:uiPriority="52"/>
-    <w:lsdException w:name="Mention" w:semiHidden="1" w:unhideWhenUsed="1"/>
-    <w:lsdException w:name="Smart Hyperlink" w:semiHidden="1" w:unhideWhenUsed="1"/>
-    <w:lsdException w:name="Hashtag" w:semiHidden="1" w:unhideWhenUsed="1"/>
   </w:latentStyles>
   <w:style w:type="paragraph" w:default="1" w:styleId="Normal">
     <w:name w:val="Normal"/>
@@ -11598,7 +10979,7 @@
 </file>
 
 <file path=customXml/itemProps1.xml><?xml version="1.0" encoding="utf-8"?>
-<ds:datastoreItem xmlns:ds="http://schemas.openxmlformats.org/officeDocument/2006/customXml" ds:itemID="{08A6D12E-0DCB-455C-9695-B830E350FE95}">
+<ds:datastoreItem xmlns:ds="http://schemas.openxmlformats.org/officeDocument/2006/customXml" ds:itemID="{3C54D15F-4C96-4AE1-81B6-24CBD826EEE5}">
   <ds:schemaRefs>
     <ds:schemaRef ds:uri="http://schemas.openxmlformats.org/officeDocument/2006/bibliography"/>
   </ds:schemaRefs>

</xml_diff>